<commit_message>
Requerimientos funcionales y restricciones
</commit_message>
<xml_diff>
--- a/ENTREGA 1/Entrega 1.docx
+++ b/ENTREGA 1/Entrega 1.docx
@@ -8,28 +8,98 @@
           <w:bottom w:val="single" w:sz="12" w:space="1" w:color="auto"/>
         </w:pBdr>
         <w:rPr>
+          <w:rFonts w:ascii="Times New Roman" w:hAnsi="Times New Roman" w:cs="Times New Roman"/>
+          <w:sz w:val="24"/>
+          <w:szCs w:val="24"/>
           <w:lang w:val="es-CU"/>
         </w:rPr>
       </w:pPr>
       <w:r>
         <w:rPr>
+          <w:rFonts w:ascii="Times New Roman" w:hAnsi="Times New Roman" w:cs="Times New Roman"/>
+          <w:sz w:val="24"/>
+          <w:szCs w:val="24"/>
           <w:lang w:val="es-CU"/>
         </w:rPr>
         <w:t xml:space="preserve">Entregado por: </w:t>
       </w:r>
-    </w:p>
-    <w:p>
-      <w:pPr>
-        <w:pBdr>
-          <w:bottom w:val="single" w:sz="12" w:space="1" w:color="auto"/>
-        </w:pBdr>
-        <w:jc w:val="right"/>
+      <w:r>
         <w:rPr>
+          <w:rFonts w:ascii="Times New Roman" w:hAnsi="Times New Roman" w:cs="Times New Roman"/>
+          <w:sz w:val="24"/>
+          <w:szCs w:val="24"/>
           <w:lang w:val="es-CU"/>
         </w:rPr>
-      </w:pPr>
+        <w:tab/>
+      </w:r>
       <w:r>
         <w:rPr>
+          <w:rFonts w:ascii="Times New Roman" w:hAnsi="Times New Roman" w:cs="Times New Roman"/>
+          <w:sz w:val="24"/>
+          <w:szCs w:val="24"/>
+          <w:lang w:val="es-CU"/>
+        </w:rPr>
+        <w:tab/>
+      </w:r>
+      <w:r>
+        <w:rPr>
+          <w:rFonts w:ascii="Times New Roman" w:hAnsi="Times New Roman" w:cs="Times New Roman"/>
+          <w:sz w:val="24"/>
+          <w:szCs w:val="24"/>
+          <w:lang w:val="es-CU"/>
+        </w:rPr>
+        <w:tab/>
+      </w:r>
+      <w:r>
+        <w:rPr>
+          <w:rFonts w:ascii="Times New Roman" w:hAnsi="Times New Roman" w:cs="Times New Roman"/>
+          <w:sz w:val="24"/>
+          <w:szCs w:val="24"/>
+          <w:lang w:val="es-CU"/>
+        </w:rPr>
+        <w:tab/>
+      </w:r>
+      <w:r>
+        <w:rPr>
+          <w:rFonts w:ascii="Times New Roman" w:hAnsi="Times New Roman" w:cs="Times New Roman"/>
+          <w:sz w:val="24"/>
+          <w:szCs w:val="24"/>
+          <w:lang w:val="es-CU"/>
+        </w:rPr>
+        <w:tab/>
+      </w:r>
+      <w:r>
+        <w:rPr>
+          <w:rFonts w:ascii="Times New Roman" w:hAnsi="Times New Roman" w:cs="Times New Roman"/>
+          <w:sz w:val="24"/>
+          <w:szCs w:val="24"/>
+          <w:lang w:val="es-CU"/>
+        </w:rPr>
+        <w:tab/>
+      </w:r>
+      <w:r>
+        <w:rPr>
+          <w:rFonts w:ascii="Times New Roman" w:hAnsi="Times New Roman" w:cs="Times New Roman"/>
+          <w:sz w:val="24"/>
+          <w:szCs w:val="24"/>
+          <w:lang w:val="es-CU"/>
+        </w:rPr>
+        <w:tab/>
+      </w:r>
+      <w:r>
+        <w:rPr>
+          <w:rFonts w:ascii="Times New Roman" w:hAnsi="Times New Roman" w:cs="Times New Roman"/>
+          <w:sz w:val="24"/>
+          <w:szCs w:val="24"/>
+          <w:lang w:val="es-CU"/>
+        </w:rPr>
+        <w:tab/>
+      </w:r>
+      <w:r>
+        <w:rPr>
+          <w:rFonts w:ascii="Times New Roman" w:hAnsi="Times New Roman" w:cs="Times New Roman"/>
+          <w:sz w:val="24"/>
+          <w:szCs w:val="24"/>
           <w:lang w:val="es-CU"/>
         </w:rPr>
         <w:t>Michelle Casallas Fino</w:t>
@@ -42,14 +112,29 @@
         </w:pBdr>
         <w:jc w:val="right"/>
         <w:rPr>
+          <w:rFonts w:ascii="Times New Roman" w:hAnsi="Times New Roman" w:cs="Times New Roman"/>
+          <w:sz w:val="24"/>
+          <w:szCs w:val="24"/>
           <w:lang w:val="es-CU"/>
         </w:rPr>
       </w:pPr>
       <w:r>
         <w:rPr>
+          <w:rFonts w:ascii="Times New Roman" w:hAnsi="Times New Roman" w:cs="Times New Roman"/>
+          <w:sz w:val="24"/>
+          <w:szCs w:val="24"/>
           <w:lang w:val="es-CU"/>
         </w:rPr>
         <w:t>Yelena Puentes</w:t>
+      </w:r>
+      <w:r>
+        <w:rPr>
+          <w:rFonts w:ascii="Times New Roman" w:hAnsi="Times New Roman" w:cs="Times New Roman"/>
+          <w:sz w:val="24"/>
+          <w:szCs w:val="24"/>
+          <w:lang w:val="es-CU"/>
+        </w:rPr>
+        <w:t xml:space="preserve"> Ávila</w:t>
       </w:r>
     </w:p>
     <w:p>
@@ -59,11 +144,17 @@
         </w:pBdr>
         <w:jc w:val="right"/>
         <w:rPr>
+          <w:rFonts w:ascii="Times New Roman" w:hAnsi="Times New Roman" w:cs="Times New Roman"/>
+          <w:sz w:val="24"/>
+          <w:szCs w:val="24"/>
           <w:lang w:val="es-CU"/>
         </w:rPr>
       </w:pPr>
       <w:r>
         <w:rPr>
+          <w:rFonts w:ascii="Times New Roman" w:hAnsi="Times New Roman" w:cs="Times New Roman"/>
+          <w:sz w:val="24"/>
+          <w:szCs w:val="24"/>
           <w:lang w:val="es-CU"/>
         </w:rPr>
         <w:t>Santiago Ballén</w:t>
@@ -73,11 +164,21 @@
       <w:pPr>
         <w:jc w:val="center"/>
         <w:rPr>
+          <w:rFonts w:ascii="Times New Roman" w:hAnsi="Times New Roman" w:cs="Times New Roman"/>
+          <w:b/>
+          <w:bCs/>
+          <w:sz w:val="24"/>
+          <w:szCs w:val="24"/>
           <w:lang w:val="es-CU"/>
         </w:rPr>
       </w:pPr>
       <w:r>
         <w:rPr>
+          <w:rFonts w:ascii="Times New Roman" w:hAnsi="Times New Roman" w:cs="Times New Roman"/>
+          <w:b/>
+          <w:bCs/>
+          <w:sz w:val="24"/>
+          <w:szCs w:val="24"/>
           <w:lang w:val="es-CU"/>
         </w:rPr>
         <w:t>ANÁLISIS DEL PROYECTO</w:t>
@@ -87,6 +188,9 @@
       <w:pPr>
         <w:jc w:val="center"/>
         <w:rPr>
+          <w:rFonts w:ascii="Times New Roman" w:hAnsi="Times New Roman" w:cs="Times New Roman"/>
+          <w:sz w:val="24"/>
+          <w:szCs w:val="24"/>
           <w:lang w:val="es-CU"/>
         </w:rPr>
       </w:pPr>
@@ -100,11 +204,17 @@
         </w:numPr>
         <w:jc w:val="both"/>
         <w:rPr>
+          <w:rFonts w:ascii="Times New Roman" w:hAnsi="Times New Roman" w:cs="Times New Roman"/>
+          <w:sz w:val="24"/>
+          <w:szCs w:val="24"/>
           <w:lang w:val="es-CU"/>
         </w:rPr>
       </w:pPr>
       <w:r>
         <w:rPr>
+          <w:rFonts w:ascii="Times New Roman" w:hAnsi="Times New Roman" w:cs="Times New Roman"/>
+          <w:sz w:val="24"/>
+          <w:szCs w:val="24"/>
           <w:lang w:val="es-CU"/>
         </w:rPr>
         <w:t>Modelo de dominio:</w:t>
@@ -113,6 +223,7 @@
     <w:tbl>
       <w:tblPr>
         <w:tblW w:w="11720" w:type="dxa"/>
+        <w:jc w:val="center"/>
         <w:tblCellMar>
           <w:left w:w="70" w:type="dxa"/>
           <w:right w:w="70" w:type="dxa"/>
@@ -127,6 +238,7 @@
       <w:tr>
         <w:trPr>
           <w:trHeight w:val="300"/>
+          <w:jc w:val="center"/>
         </w:trPr>
         <w:tc>
           <w:tcPr>
@@ -178,6 +290,7 @@
       <w:tr>
         <w:trPr>
           <w:trHeight w:val="300"/>
+          <w:jc w:val="center"/>
         </w:trPr>
         <w:tc>
           <w:tcPr>
@@ -319,6 +432,7 @@
       <w:tr>
         <w:trPr>
           <w:trHeight w:val="310"/>
+          <w:jc w:val="center"/>
         </w:trPr>
         <w:tc>
           <w:tcPr>
@@ -453,6 +567,7 @@
       <w:tr>
         <w:trPr>
           <w:trHeight w:val="310"/>
+          <w:jc w:val="center"/>
         </w:trPr>
         <w:tc>
           <w:tcPr>
@@ -557,6 +672,7 @@
       <w:tr>
         <w:trPr>
           <w:trHeight w:val="310"/>
+          <w:jc w:val="center"/>
         </w:trPr>
         <w:tc>
           <w:tcPr>
@@ -661,6 +777,7 @@
       <w:tr>
         <w:trPr>
           <w:trHeight w:val="310"/>
+          <w:jc w:val="center"/>
         </w:trPr>
         <w:tc>
           <w:tcPr>
@@ -765,6 +882,7 @@
       <w:tr>
         <w:trPr>
           <w:trHeight w:val="310"/>
+          <w:jc w:val="center"/>
         </w:trPr>
         <w:tc>
           <w:tcPr>
@@ -925,6 +1043,7 @@
       <w:tr>
         <w:trPr>
           <w:trHeight w:val="310"/>
+          <w:jc w:val="center"/>
         </w:trPr>
         <w:tc>
           <w:tcPr>
@@ -1029,6 +1148,7 @@
       <w:tr>
         <w:trPr>
           <w:trHeight w:val="310"/>
+          <w:jc w:val="center"/>
         </w:trPr>
         <w:tc>
           <w:tcPr>
@@ -1133,6 +1253,7 @@
       <w:tr>
         <w:trPr>
           <w:trHeight w:val="310"/>
+          <w:jc w:val="center"/>
         </w:trPr>
         <w:tc>
           <w:tcPr>
@@ -1237,6 +1358,7 @@
       <w:tr>
         <w:trPr>
           <w:trHeight w:val="310"/>
+          <w:jc w:val="center"/>
         </w:trPr>
         <w:tc>
           <w:tcPr>
@@ -1397,6 +1519,7 @@
       <w:tr>
         <w:trPr>
           <w:trHeight w:val="310"/>
+          <w:jc w:val="center"/>
         </w:trPr>
         <w:tc>
           <w:tcPr>
@@ -1501,6 +1624,7 @@
       <w:tr>
         <w:trPr>
           <w:trHeight w:val="310"/>
+          <w:jc w:val="center"/>
         </w:trPr>
         <w:tc>
           <w:tcPr>
@@ -1605,6 +1729,7 @@
       <w:tr>
         <w:trPr>
           <w:trHeight w:val="310"/>
+          <w:jc w:val="center"/>
         </w:trPr>
         <w:tc>
           <w:tcPr>
@@ -1709,6 +1834,7 @@
       <w:tr>
         <w:trPr>
           <w:trHeight w:val="310"/>
+          <w:jc w:val="center"/>
         </w:trPr>
         <w:tc>
           <w:tcPr>
@@ -1856,6 +1982,7 @@
       <w:tr>
         <w:trPr>
           <w:trHeight w:val="310"/>
+          <w:jc w:val="center"/>
         </w:trPr>
         <w:tc>
           <w:tcPr>
@@ -1960,6 +2087,7 @@
       <w:tr>
         <w:trPr>
           <w:trHeight w:val="310"/>
+          <w:jc w:val="center"/>
         </w:trPr>
         <w:tc>
           <w:tcPr>
@@ -2064,6 +2192,7 @@
       <w:tr>
         <w:trPr>
           <w:trHeight w:val="310"/>
+          <w:jc w:val="center"/>
         </w:trPr>
         <w:tc>
           <w:tcPr>
@@ -2168,6 +2297,7 @@
       <w:tr>
         <w:trPr>
           <w:trHeight w:val="310"/>
+          <w:jc w:val="center"/>
         </w:trPr>
         <w:tc>
           <w:tcPr>
@@ -2272,6 +2402,7 @@
       <w:tr>
         <w:trPr>
           <w:trHeight w:val="310"/>
+          <w:jc w:val="center"/>
         </w:trPr>
         <w:tc>
           <w:tcPr>
@@ -2376,6 +2507,7 @@
       <w:tr>
         <w:trPr>
           <w:trHeight w:val="310"/>
+          <w:jc w:val="center"/>
         </w:trPr>
         <w:tc>
           <w:tcPr>
@@ -2480,6 +2612,7 @@
       <w:tr>
         <w:trPr>
           <w:trHeight w:val="620"/>
+          <w:jc w:val="center"/>
         </w:trPr>
         <w:tc>
           <w:tcPr>
@@ -2584,6 +2717,7 @@
       <w:tr>
         <w:trPr>
           <w:trHeight w:val="310"/>
+          <w:jc w:val="center"/>
         </w:trPr>
         <w:tc>
           <w:tcPr>
@@ -2688,6 +2822,7 @@
       <w:tr>
         <w:trPr>
           <w:trHeight w:val="310"/>
+          <w:jc w:val="center"/>
         </w:trPr>
         <w:tc>
           <w:tcPr>
@@ -2792,6 +2927,7 @@
       <w:tr>
         <w:trPr>
           <w:trHeight w:val="310"/>
+          <w:jc w:val="center"/>
         </w:trPr>
         <w:tc>
           <w:tcPr>
@@ -2896,6 +3032,7 @@
       <w:tr>
         <w:trPr>
           <w:trHeight w:val="310"/>
+          <w:jc w:val="center"/>
         </w:trPr>
         <w:tc>
           <w:tcPr>
@@ -3057,6 +3194,7 @@
       <w:tr>
         <w:trPr>
           <w:trHeight w:val="310"/>
+          <w:jc w:val="center"/>
         </w:trPr>
         <w:tc>
           <w:tcPr>
@@ -3161,6 +3299,7 @@
       <w:tr>
         <w:trPr>
           <w:trHeight w:val="310"/>
+          <w:jc w:val="center"/>
         </w:trPr>
         <w:tc>
           <w:tcPr>
@@ -3265,6 +3404,7 @@
       <w:tr>
         <w:trPr>
           <w:trHeight w:val="310"/>
+          <w:jc w:val="center"/>
         </w:trPr>
         <w:tc>
           <w:tcPr>
@@ -3369,6 +3509,7 @@
       <w:tr>
         <w:trPr>
           <w:trHeight w:val="310"/>
+          <w:jc w:val="center"/>
         </w:trPr>
         <w:tc>
           <w:tcPr>
@@ -3473,6 +3614,7 @@
       <w:tr>
         <w:trPr>
           <w:trHeight w:val="310"/>
+          <w:jc w:val="center"/>
         </w:trPr>
         <w:tc>
           <w:tcPr>
@@ -3577,6 +3719,7 @@
       <w:tr>
         <w:trPr>
           <w:trHeight w:val="310"/>
+          <w:jc w:val="center"/>
         </w:trPr>
         <w:tc>
           <w:tcPr>
@@ -3681,6 +3824,7 @@
       <w:tr>
         <w:trPr>
           <w:trHeight w:val="310"/>
+          <w:jc w:val="center"/>
         </w:trPr>
         <w:tc>
           <w:tcPr>
@@ -3785,6 +3929,7 @@
       <w:tr>
         <w:trPr>
           <w:trHeight w:val="310"/>
+          <w:jc w:val="center"/>
         </w:trPr>
         <w:tc>
           <w:tcPr>
@@ -3889,6 +4034,7 @@
       <w:tr>
         <w:trPr>
           <w:trHeight w:val="310"/>
+          <w:jc w:val="center"/>
         </w:trPr>
         <w:tc>
           <w:tcPr>
@@ -3993,6 +4139,7 @@
       <w:tr>
         <w:trPr>
           <w:trHeight w:val="310"/>
+          <w:jc w:val="center"/>
         </w:trPr>
         <w:tc>
           <w:tcPr>
@@ -4128,6 +4275,7 @@
       <w:tr>
         <w:trPr>
           <w:trHeight w:val="310"/>
+          <w:jc w:val="center"/>
         </w:trPr>
         <w:tc>
           <w:tcPr>
@@ -4232,6 +4380,7 @@
       <w:tr>
         <w:trPr>
           <w:trHeight w:val="310"/>
+          <w:jc w:val="center"/>
         </w:trPr>
         <w:tc>
           <w:tcPr>
@@ -4336,6 +4485,7 @@
       <w:tr>
         <w:trPr>
           <w:trHeight w:val="310"/>
+          <w:jc w:val="center"/>
         </w:trPr>
         <w:tc>
           <w:tcPr>
@@ -4440,6 +4590,7 @@
       <w:tr>
         <w:trPr>
           <w:trHeight w:val="310"/>
+          <w:jc w:val="center"/>
         </w:trPr>
         <w:tc>
           <w:tcPr>
@@ -4544,6 +4695,7 @@
       <w:tr>
         <w:trPr>
           <w:trHeight w:val="310"/>
+          <w:jc w:val="center"/>
         </w:trPr>
         <w:tc>
           <w:tcPr>
@@ -4648,6 +4800,7 @@
       <w:tr>
         <w:trPr>
           <w:trHeight w:val="310"/>
+          <w:jc w:val="center"/>
         </w:trPr>
         <w:tc>
           <w:tcPr>
@@ -4752,6 +4905,7 @@
       <w:tr>
         <w:trPr>
           <w:trHeight w:val="310"/>
+          <w:jc w:val="center"/>
         </w:trPr>
         <w:tc>
           <w:tcPr>
@@ -4856,6 +5010,7 @@
       <w:tr>
         <w:trPr>
           <w:trHeight w:val="310"/>
+          <w:jc w:val="center"/>
         </w:trPr>
         <w:tc>
           <w:tcPr>
@@ -4960,6 +5115,7 @@
       <w:tr>
         <w:trPr>
           <w:trHeight w:val="310"/>
+          <w:jc w:val="center"/>
         </w:trPr>
         <w:tc>
           <w:tcPr>
@@ -5095,6 +5251,7 @@
       <w:tr>
         <w:trPr>
           <w:trHeight w:val="310"/>
+          <w:jc w:val="center"/>
         </w:trPr>
         <w:tc>
           <w:tcPr>
@@ -5230,6 +5387,7 @@
       <w:tr>
         <w:trPr>
           <w:trHeight w:val="310"/>
+          <w:jc w:val="center"/>
         </w:trPr>
         <w:tc>
           <w:tcPr>
@@ -5365,6 +5523,7 @@
       <w:tr>
         <w:trPr>
           <w:trHeight w:val="310"/>
+          <w:jc w:val="center"/>
         </w:trPr>
         <w:tc>
           <w:tcPr>
@@ -5500,6 +5659,7 @@
       <w:tr>
         <w:trPr>
           <w:trHeight w:val="310"/>
+          <w:jc w:val="center"/>
         </w:trPr>
         <w:tc>
           <w:tcPr>
@@ -5632,6 +5792,7 @@
       <w:tr>
         <w:trPr>
           <w:trHeight w:val="310"/>
+          <w:jc w:val="center"/>
         </w:trPr>
         <w:tc>
           <w:tcPr>
@@ -5752,6 +5913,7 @@
       <w:tr>
         <w:trPr>
           <w:trHeight w:val="310"/>
+          <w:jc w:val="center"/>
         </w:trPr>
         <w:tc>
           <w:tcPr>
@@ -5880,10 +6042,7 @@
     </w:p>
     <w:p>
       <w:pPr>
-        <w:jc w:val="center"/>
-        <w:rPr>
-          <w:lang w:val="es-CU"/>
-        </w:rPr>
+        <w:jc w:val="both"/>
       </w:pPr>
     </w:p>
     <w:p>
@@ -5942,16 +6101,6 @@
         </w:rPr>
       </w:pPr>
     </w:p>
-    <w:p>
-      <w:pPr>
-        <w:jc w:val="both"/>
-        <w:rPr>
-          <w:lang w:val="es-CU"/>
-        </w:rPr>
-      </w:pPr>
-    </w:p>
-    <w:p/>
-    <w:p/>
     <w:p/>
     <w:p>
       <w:r>
@@ -6067,6 +6216,1001 @@
         </w:drawing>
       </w:r>
     </w:p>
+    <w:p/>
+    <w:p>
+      <w:pPr>
+        <w:jc w:val="both"/>
+        <w:rPr>
+          <w:b/>
+          <w:bCs/>
+        </w:rPr>
+      </w:pPr>
+      <w:r>
+        <w:rPr>
+          <w:b/>
+          <w:bCs/>
+        </w:rPr>
+        <w:t>Restricciones</w:t>
+      </w:r>
+    </w:p>
+    <w:p>
+      <w:pPr>
+        <w:jc w:val="both"/>
+      </w:pPr>
+      <w:r>
+        <w:rPr>
+          <w:b/>
+          <w:bCs/>
+        </w:rPr>
+        <w:t>Accesibilidad</w:t>
+      </w:r>
+      <w:r>
+        <w:t xml:space="preserve">: </w:t>
+      </w:r>
+      <w:r>
+        <w:t>La plataforma debe ser accesible desde diferentes dispositivos (computadoras, tabletas, teléfonos).</w:t>
+      </w:r>
+    </w:p>
+    <w:p>
+      <w:pPr>
+        <w:jc w:val="both"/>
+      </w:pPr>
+      <w:r>
+        <w:rPr>
+          <w:b/>
+          <w:bCs/>
+        </w:rPr>
+        <w:t>Privacidad de Datos</w:t>
+      </w:r>
+      <w:r>
+        <w:t xml:space="preserve">: </w:t>
+      </w:r>
+      <w:r>
+        <w:t>Debe cumplir con normativas de protección de datos personales (ej., GDPR).</w:t>
+      </w:r>
+    </w:p>
+    <w:p>
+      <w:pPr>
+        <w:jc w:val="both"/>
+      </w:pPr>
+      <w:r>
+        <w:rPr>
+          <w:b/>
+          <w:bCs/>
+        </w:rPr>
+        <w:t>Interfaz de Usuario</w:t>
+      </w:r>
+      <w:r>
+        <w:t xml:space="preserve">: </w:t>
+      </w:r>
+      <w:r>
+        <w:t>La interfaz debe ser intuitiva y fácil de usar tanto para estudiantes como para profesores.</w:t>
+      </w:r>
+    </w:p>
+    <w:p>
+      <w:pPr>
+        <w:jc w:val="both"/>
+      </w:pPr>
+      <w:r>
+        <w:rPr>
+          <w:b/>
+          <w:bCs/>
+        </w:rPr>
+        <w:t>Limitaciones de Actividades</w:t>
+      </w:r>
+      <w:r>
+        <w:t xml:space="preserve">: </w:t>
+      </w:r>
+      <w:r>
+        <w:t>Inicialmente, el sistema soportará solo ciertos tipos de actividades, lo que puede limitar el diseño de Learning Paths.</w:t>
+      </w:r>
+    </w:p>
+    <w:p>
+      <w:pPr>
+        <w:jc w:val="both"/>
+      </w:pPr>
+      <w:r>
+        <w:rPr>
+          <w:b/>
+          <w:bCs/>
+        </w:rPr>
+        <w:t>Interacción con LMS</w:t>
+      </w:r>
+      <w:r>
+        <w:t xml:space="preserve">: </w:t>
+      </w:r>
+      <w:r>
+        <w:t>La integración con plataformas LMS externas debe planificarse y ejecutarse sin interrumpir la funcionalidad actual del sistema.</w:t>
+      </w:r>
+    </w:p>
+    <w:p>
+      <w:pPr>
+        <w:rPr>
+          <w:b/>
+          <w:bCs/>
+        </w:rPr>
+      </w:pPr>
+      <w:r>
+        <w:rPr>
+          <w:b/>
+          <w:bCs/>
+        </w:rPr>
+        <w:lastRenderedPageBreak/>
+        <w:t>Requerimientos Funcionales por Entidad</w:t>
+      </w:r>
+    </w:p>
+    <w:p>
+      <w:pPr>
+        <w:rPr>
+          <w:b/>
+          <w:bCs/>
+        </w:rPr>
+      </w:pPr>
+      <w:r>
+        <w:rPr>
+          <w:b/>
+          <w:bCs/>
+        </w:rPr>
+        <w:t>1. Usuario</w:t>
+      </w:r>
+    </w:p>
+    <w:p>
+      <w:pPr>
+        <w:numPr>
+          <w:ilvl w:val="0"/>
+          <w:numId w:val="3"/>
+        </w:numPr>
+      </w:pPr>
+      <w:r>
+        <w:rPr>
+          <w:b/>
+          <w:bCs/>
+        </w:rPr>
+        <w:t>Registro de Usuario:</w:t>
+      </w:r>
+    </w:p>
+    <w:p>
+      <w:pPr>
+        <w:numPr>
+          <w:ilvl w:val="1"/>
+          <w:numId w:val="3"/>
+        </w:numPr>
+      </w:pPr>
+      <w:r>
+        <w:t>Permitir a un usuario registrarse como estudiante o profesor.</w:t>
+      </w:r>
+    </w:p>
+    <w:p>
+      <w:pPr>
+        <w:rPr>
+          <w:b/>
+          <w:bCs/>
+        </w:rPr>
+      </w:pPr>
+      <w:r>
+        <w:rPr>
+          <w:b/>
+          <w:bCs/>
+        </w:rPr>
+        <w:t>2. Profesor</w:t>
+      </w:r>
+    </w:p>
+    <w:p>
+      <w:pPr>
+        <w:numPr>
+          <w:ilvl w:val="0"/>
+          <w:numId w:val="4"/>
+        </w:numPr>
+      </w:pPr>
+      <w:r>
+        <w:rPr>
+          <w:b/>
+          <w:bCs/>
+        </w:rPr>
+        <w:t>Crear Learning Path:</w:t>
+      </w:r>
+    </w:p>
+    <w:p>
+      <w:pPr>
+        <w:numPr>
+          <w:ilvl w:val="1"/>
+          <w:numId w:val="4"/>
+        </w:numPr>
+      </w:pPr>
+      <w:r>
+        <w:t>Permitir a los profesores crear Learning Paths con un título, descripción, y actividades.</w:t>
+      </w:r>
+    </w:p>
+    <w:p>
+      <w:pPr>
+        <w:numPr>
+          <w:ilvl w:val="0"/>
+          <w:numId w:val="4"/>
+        </w:numPr>
+      </w:pPr>
+      <w:r>
+        <w:rPr>
+          <w:b/>
+          <w:bCs/>
+        </w:rPr>
+        <w:t>Gestionar Actividades:</w:t>
+      </w:r>
+    </w:p>
+    <w:p>
+      <w:pPr>
+        <w:numPr>
+          <w:ilvl w:val="1"/>
+          <w:numId w:val="4"/>
+        </w:numPr>
+      </w:pPr>
+      <w:r>
+        <w:t>Permitir la creación, edición y eliminación de actividades (Tareas, Quizzes, Encuestas, Exámenes).</w:t>
+      </w:r>
+    </w:p>
+    <w:p>
+      <w:pPr>
+        <w:rPr>
+          <w:b/>
+          <w:bCs/>
+        </w:rPr>
+      </w:pPr>
+      <w:r>
+        <w:rPr>
+          <w:b/>
+          <w:bCs/>
+        </w:rPr>
+        <w:t>3. Estudiante</w:t>
+      </w:r>
+    </w:p>
+    <w:p>
+      <w:pPr>
+        <w:numPr>
+          <w:ilvl w:val="0"/>
+          <w:numId w:val="5"/>
+        </w:numPr>
+      </w:pPr>
+      <w:r>
+        <w:rPr>
+          <w:b/>
+          <w:bCs/>
+        </w:rPr>
+        <w:t>Inscripción en Learning Path:</w:t>
+      </w:r>
+    </w:p>
+    <w:p>
+      <w:pPr>
+        <w:numPr>
+          <w:ilvl w:val="1"/>
+          <w:numId w:val="5"/>
+        </w:numPr>
+      </w:pPr>
+      <w:r>
+        <w:t>Permitir a los estudiantes inscribirse en Learning Paths disponibles.</w:t>
+      </w:r>
+    </w:p>
+    <w:p>
+      <w:pPr>
+        <w:numPr>
+          <w:ilvl w:val="0"/>
+          <w:numId w:val="5"/>
+        </w:numPr>
+      </w:pPr>
+      <w:r>
+        <w:rPr>
+          <w:b/>
+          <w:bCs/>
+        </w:rPr>
+        <w:t>Visualizar Progreso:</w:t>
+      </w:r>
+    </w:p>
+    <w:p>
+      <w:pPr>
+        <w:numPr>
+          <w:ilvl w:val="1"/>
+          <w:numId w:val="5"/>
+        </w:numPr>
+      </w:pPr>
+      <w:r>
+        <w:t>Permitir a los estudiantes ver su progreso en los Learning Paths en los que están inscritos.</w:t>
+      </w:r>
+    </w:p>
+    <w:p>
+      <w:pPr>
+        <w:numPr>
+          <w:ilvl w:val="0"/>
+          <w:numId w:val="5"/>
+        </w:numPr>
+      </w:pPr>
+      <w:r>
+        <w:rPr>
+          <w:b/>
+          <w:bCs/>
+        </w:rPr>
+        <w:t>Dejar Reseñas:</w:t>
+      </w:r>
+    </w:p>
+    <w:p>
+      <w:pPr>
+        <w:numPr>
+          <w:ilvl w:val="1"/>
+          <w:numId w:val="5"/>
+        </w:numPr>
+      </w:pPr>
+      <w:r>
+        <w:t>Permitir a los estudiantes dejar reseñas y ratings en actividades completadas.</w:t>
+      </w:r>
+    </w:p>
+    <w:p>
+      <w:pPr>
+        <w:numPr>
+          <w:ilvl w:val="0"/>
+          <w:numId w:val="5"/>
+        </w:numPr>
+      </w:pPr>
+      <w:r>
+        <w:rPr>
+          <w:b/>
+          <w:bCs/>
+        </w:rPr>
+        <w:t>Realizar actividad</w:t>
+      </w:r>
+      <w:r>
+        <w:rPr>
+          <w:b/>
+          <w:bCs/>
+        </w:rPr>
+        <w:t>:</w:t>
+      </w:r>
+    </w:p>
+    <w:p>
+      <w:pPr>
+        <w:numPr>
+          <w:ilvl w:val="1"/>
+          <w:numId w:val="5"/>
+        </w:numPr>
+      </w:pPr>
+      <w:r>
+        <w:t xml:space="preserve">Permitir a los estudiantes </w:t>
+      </w:r>
+      <w:r>
+        <w:t>realizar las actividades pertinentes</w:t>
+      </w:r>
+      <w:r>
+        <w:t>.</w:t>
+      </w:r>
+    </w:p>
+    <w:p>
+      <w:pPr>
+        <w:ind w:left="1440"/>
+      </w:pPr>
+    </w:p>
+    <w:p>
+      <w:pPr>
+        <w:rPr>
+          <w:b/>
+          <w:bCs/>
+        </w:rPr>
+      </w:pPr>
+      <w:r>
+        <w:rPr>
+          <w:b/>
+          <w:bCs/>
+        </w:rPr>
+        <w:t>4. Learning Path</w:t>
+      </w:r>
+    </w:p>
+    <w:p>
+      <w:pPr>
+        <w:numPr>
+          <w:ilvl w:val="0"/>
+          <w:numId w:val="6"/>
+        </w:numPr>
+      </w:pPr>
+      <w:r>
+        <w:rPr>
+          <w:b/>
+          <w:bCs/>
+        </w:rPr>
+        <w:t>Visualización:</w:t>
+      </w:r>
+    </w:p>
+    <w:p>
+      <w:pPr>
+        <w:numPr>
+          <w:ilvl w:val="1"/>
+          <w:numId w:val="6"/>
+        </w:numPr>
+      </w:pPr>
+      <w:r>
+        <w:t>Permitir a los estudiantes ver la estructura y detalles de un Learning Path.</w:t>
+      </w:r>
+    </w:p>
+    <w:p>
+      <w:pPr>
+        <w:numPr>
+          <w:ilvl w:val="0"/>
+          <w:numId w:val="6"/>
+        </w:numPr>
+      </w:pPr>
+      <w:r>
+        <w:rPr>
+          <w:b/>
+          <w:bCs/>
+        </w:rPr>
+        <w:t>Agregar Actividades:</w:t>
+      </w:r>
+    </w:p>
+    <w:p>
+      <w:pPr>
+        <w:numPr>
+          <w:ilvl w:val="1"/>
+          <w:numId w:val="6"/>
+        </w:numPr>
+      </w:pPr>
+      <w:r>
+        <w:t>Permitir a los profesores agregar actividades a un Learning Path existente.</w:t>
+      </w:r>
+    </w:p>
+    <w:p>
+      <w:pPr>
+        <w:numPr>
+          <w:ilvl w:val="0"/>
+          <w:numId w:val="6"/>
+        </w:numPr>
+      </w:pPr>
+      <w:r>
+        <w:rPr>
+          <w:b/>
+          <w:bCs/>
+        </w:rPr>
+        <w:t>Sugerir Actividades:</w:t>
+      </w:r>
+    </w:p>
+    <w:p>
+      <w:pPr>
+        <w:numPr>
+          <w:ilvl w:val="1"/>
+          <w:numId w:val="6"/>
+        </w:numPr>
+      </w:pPr>
+      <w:r>
+        <w:t>Proporcionar recomendaciones de actividades basadas en el progreso y desempeño del estudiante.</w:t>
+      </w:r>
+    </w:p>
+    <w:p>
+      <w:pPr>
+        <w:rPr>
+          <w:b/>
+          <w:bCs/>
+        </w:rPr>
+      </w:pPr>
+      <w:r>
+        <w:rPr>
+          <w:b/>
+          <w:bCs/>
+        </w:rPr>
+        <w:t>5. Progreso</w:t>
+      </w:r>
+    </w:p>
+    <w:p>
+      <w:pPr>
+        <w:numPr>
+          <w:ilvl w:val="0"/>
+          <w:numId w:val="7"/>
+        </w:numPr>
+      </w:pPr>
+      <w:r>
+        <w:rPr>
+          <w:b/>
+          <w:bCs/>
+        </w:rPr>
+        <w:lastRenderedPageBreak/>
+        <w:t>Rastrear Progreso:</w:t>
+      </w:r>
+    </w:p>
+    <w:p>
+      <w:pPr>
+        <w:numPr>
+          <w:ilvl w:val="1"/>
+          <w:numId w:val="7"/>
+        </w:numPr>
+      </w:pPr>
+      <w:r>
+        <w:t>Rastrear y calcular el progreso de los estudiantes en un Learning Path.</w:t>
+      </w:r>
+    </w:p>
+    <w:p>
+      <w:pPr>
+        <w:numPr>
+          <w:ilvl w:val="0"/>
+          <w:numId w:val="7"/>
+        </w:numPr>
+      </w:pPr>
+      <w:r>
+        <w:rPr>
+          <w:b/>
+          <w:bCs/>
+        </w:rPr>
+        <w:t>Guardar Resultados:</w:t>
+      </w:r>
+    </w:p>
+    <w:p>
+      <w:pPr>
+        <w:numPr>
+          <w:ilvl w:val="1"/>
+          <w:numId w:val="7"/>
+        </w:numPr>
+      </w:pPr>
+      <w:r>
+        <w:t>Almacenar resultados de actividades completadas, tiempos dedicados, y tasas de éxito.</w:t>
+      </w:r>
+    </w:p>
+    <w:p>
+      <w:pPr>
+        <w:rPr>
+          <w:b/>
+          <w:bCs/>
+        </w:rPr>
+      </w:pPr>
+      <w:r>
+        <w:rPr>
+          <w:b/>
+          <w:bCs/>
+        </w:rPr>
+        <w:t>6. Actividad</w:t>
+      </w:r>
+    </w:p>
+    <w:p>
+      <w:pPr>
+        <w:numPr>
+          <w:ilvl w:val="0"/>
+          <w:numId w:val="8"/>
+        </w:numPr>
+      </w:pPr>
+      <w:r>
+        <w:rPr>
+          <w:b/>
+          <w:bCs/>
+        </w:rPr>
+        <w:t>Crear y Editar Actividades:</w:t>
+      </w:r>
+    </w:p>
+    <w:p>
+      <w:pPr>
+        <w:numPr>
+          <w:ilvl w:val="1"/>
+          <w:numId w:val="8"/>
+        </w:numPr>
+      </w:pPr>
+      <w:r>
+        <w:t>Permitir a los profesores crear y editar diferentes tipos de actividades</w:t>
+      </w:r>
+      <w:r>
+        <w:t xml:space="preserve">: </w:t>
+      </w:r>
+      <w:r>
+        <w:t>Tareas, Quizzes, Encuestas, Exámenes.</w:t>
+      </w:r>
+    </w:p>
+    <w:p>
+      <w:pPr>
+        <w:numPr>
+          <w:ilvl w:val="0"/>
+          <w:numId w:val="8"/>
+        </w:numPr>
+      </w:pPr>
+      <w:r>
+        <w:rPr>
+          <w:b/>
+          <w:bCs/>
+        </w:rPr>
+        <w:t>Ver Detalles de Actividad:</w:t>
+      </w:r>
+    </w:p>
+    <w:p>
+      <w:pPr>
+        <w:numPr>
+          <w:ilvl w:val="1"/>
+          <w:numId w:val="8"/>
+        </w:numPr>
+      </w:pPr>
+      <w:r>
+        <w:t>Permitir a los estudiantes ver la descripción, objetivos y requisitos de cada actividad.</w:t>
+      </w:r>
+    </w:p>
+    <w:p>
+      <w:pPr>
+        <w:rPr>
+          <w:b/>
+          <w:bCs/>
+        </w:rPr>
+      </w:pPr>
+      <w:r>
+        <w:rPr>
+          <w:b/>
+          <w:bCs/>
+        </w:rPr>
+        <w:t>7. Quiz</w:t>
+      </w:r>
+    </w:p>
+    <w:p>
+      <w:pPr>
+        <w:numPr>
+          <w:ilvl w:val="0"/>
+          <w:numId w:val="9"/>
+        </w:numPr>
+      </w:pPr>
+      <w:r>
+        <w:rPr>
+          <w:b/>
+          <w:bCs/>
+        </w:rPr>
+        <w:t>Configuración de Preguntas:</w:t>
+      </w:r>
+    </w:p>
+    <w:p>
+      <w:pPr>
+        <w:numPr>
+          <w:ilvl w:val="1"/>
+          <w:numId w:val="9"/>
+        </w:numPr>
+      </w:pPr>
+      <w:r>
+        <w:t>Permitir a los profesores añadir y editar preguntas cerradas en un quiz.</w:t>
+      </w:r>
+    </w:p>
+    <w:p>
+      <w:pPr>
+        <w:numPr>
+          <w:ilvl w:val="0"/>
+          <w:numId w:val="9"/>
+        </w:numPr>
+      </w:pPr>
+      <w:r>
+        <w:rPr>
+          <w:b/>
+          <w:bCs/>
+        </w:rPr>
+        <w:t>Calificación Automática:</w:t>
+      </w:r>
+    </w:p>
+    <w:p>
+      <w:pPr>
+        <w:numPr>
+          <w:ilvl w:val="1"/>
+          <w:numId w:val="9"/>
+        </w:numPr>
+      </w:pPr>
+      <w:r>
+        <w:t>Permitir que los resultados de los quizzes se califiquen automáticamente y se registren en el progreso del estudiante.</w:t>
+      </w:r>
+    </w:p>
+    <w:p>
+      <w:pPr>
+        <w:rPr>
+          <w:b/>
+          <w:bCs/>
+        </w:rPr>
+      </w:pPr>
+      <w:r>
+        <w:rPr>
+          <w:b/>
+          <w:bCs/>
+        </w:rPr>
+        <w:t>8. Tarea</w:t>
+      </w:r>
+    </w:p>
+    <w:p>
+      <w:pPr>
+        <w:numPr>
+          <w:ilvl w:val="0"/>
+          <w:numId w:val="10"/>
+        </w:numPr>
+      </w:pPr>
+      <w:r>
+        <w:rPr>
+          <w:b/>
+          <w:bCs/>
+        </w:rPr>
+        <w:t>Registro de Entrega:</w:t>
+      </w:r>
+    </w:p>
+    <w:p>
+      <w:pPr>
+        <w:numPr>
+          <w:ilvl w:val="1"/>
+          <w:numId w:val="10"/>
+        </w:numPr>
+      </w:pPr>
+      <w:r>
+        <w:t>Permitir a los estudiantes registrar la entrega de tareas a través de múltiples medios (LMS, correo, etc.).</w:t>
+      </w:r>
+    </w:p>
+    <w:p>
+      <w:pPr>
+        <w:numPr>
+          <w:ilvl w:val="0"/>
+          <w:numId w:val="10"/>
+        </w:numPr>
+      </w:pPr>
+      <w:r>
+        <w:rPr>
+          <w:b/>
+          <w:bCs/>
+        </w:rPr>
+        <w:t>Calificación Manual:</w:t>
+      </w:r>
+    </w:p>
+    <w:p>
+      <w:pPr>
+        <w:numPr>
+          <w:ilvl w:val="1"/>
+          <w:numId w:val="10"/>
+        </w:numPr>
+      </w:pPr>
+      <w:r>
+        <w:t>Permitir a los profesores calificar tareas y actualizar su estado.</w:t>
+      </w:r>
+    </w:p>
+    <w:p>
+      <w:pPr>
+        <w:rPr>
+          <w:b/>
+          <w:bCs/>
+        </w:rPr>
+      </w:pPr>
+      <w:r>
+        <w:rPr>
+          <w:b/>
+          <w:bCs/>
+        </w:rPr>
+        <w:t>9. Encuesta</w:t>
+      </w:r>
+    </w:p>
+    <w:p>
+      <w:pPr>
+        <w:numPr>
+          <w:ilvl w:val="0"/>
+          <w:numId w:val="11"/>
+        </w:numPr>
+      </w:pPr>
+      <w:r>
+        <w:rPr>
+          <w:b/>
+          <w:bCs/>
+        </w:rPr>
+        <w:t>Crear Encuestas:</w:t>
+      </w:r>
+    </w:p>
+    <w:p>
+      <w:pPr>
+        <w:numPr>
+          <w:ilvl w:val="1"/>
+          <w:numId w:val="11"/>
+        </w:numPr>
+      </w:pPr>
+      <w:r>
+        <w:t>Permitir a los profesores crear encuestas con preguntas abiertas.</w:t>
+      </w:r>
+    </w:p>
+    <w:p>
+      <w:pPr>
+        <w:numPr>
+          <w:ilvl w:val="0"/>
+          <w:numId w:val="11"/>
+        </w:numPr>
+      </w:pPr>
+      <w:r>
+        <w:rPr>
+          <w:b/>
+          <w:bCs/>
+        </w:rPr>
+        <w:t>Recopilación de Respuestas:</w:t>
+      </w:r>
+    </w:p>
+    <w:p>
+      <w:pPr>
+        <w:numPr>
+          <w:ilvl w:val="1"/>
+          <w:numId w:val="11"/>
+        </w:numPr>
+      </w:pPr>
+      <w:r>
+        <w:t>Permitir a los estudiantes completar encuestas y almacenar sus respuestas.</w:t>
+      </w:r>
+    </w:p>
+    <w:p>
+      <w:pPr>
+        <w:rPr>
+          <w:b/>
+          <w:bCs/>
+        </w:rPr>
+      </w:pPr>
+      <w:r>
+        <w:rPr>
+          <w:b/>
+          <w:bCs/>
+        </w:rPr>
+        <w:t>10. Examen</w:t>
+      </w:r>
+    </w:p>
+    <w:p>
+      <w:pPr>
+        <w:numPr>
+          <w:ilvl w:val="0"/>
+          <w:numId w:val="12"/>
+        </w:numPr>
+      </w:pPr>
+      <w:r>
+        <w:rPr>
+          <w:b/>
+          <w:bCs/>
+        </w:rPr>
+        <w:t>Configuración de Preguntas Abiertas:</w:t>
+      </w:r>
+    </w:p>
+    <w:p>
+      <w:pPr>
+        <w:numPr>
+          <w:ilvl w:val="1"/>
+          <w:numId w:val="12"/>
+        </w:numPr>
+      </w:pPr>
+      <w:r>
+        <w:t>Permitir a los profesores añadir y editar preguntas abiertas en un examen.</w:t>
+      </w:r>
+    </w:p>
+    <w:p>
+      <w:pPr>
+        <w:numPr>
+          <w:ilvl w:val="0"/>
+          <w:numId w:val="12"/>
+        </w:numPr>
+      </w:pPr>
+      <w:r>
+        <w:rPr>
+          <w:b/>
+          <w:bCs/>
+        </w:rPr>
+        <w:lastRenderedPageBreak/>
+        <w:t>Evaluación de Exámenes:</w:t>
+      </w:r>
+    </w:p>
+    <w:p>
+      <w:pPr>
+        <w:numPr>
+          <w:ilvl w:val="1"/>
+          <w:numId w:val="12"/>
+        </w:numPr>
+      </w:pPr>
+      <w:r>
+        <w:t>Permitir a los profesores evaluar los exámenes y registrar calificaciones.</w:t>
+      </w:r>
+    </w:p>
+    <w:p>
+      <w:pPr>
+        <w:rPr>
+          <w:b/>
+          <w:bCs/>
+        </w:rPr>
+      </w:pPr>
+      <w:r>
+        <w:rPr>
+          <w:b/>
+          <w:bCs/>
+        </w:rPr>
+        <w:t>11. Actividad de Seguimiento</w:t>
+      </w:r>
+    </w:p>
+    <w:p>
+      <w:pPr>
+        <w:numPr>
+          <w:ilvl w:val="0"/>
+          <w:numId w:val="13"/>
+        </w:numPr>
+      </w:pPr>
+      <w:r>
+        <w:rPr>
+          <w:b/>
+          <w:bCs/>
+        </w:rPr>
+        <w:t>Definir Condiciones:</w:t>
+      </w:r>
+    </w:p>
+    <w:p>
+      <w:pPr>
+        <w:numPr>
+          <w:ilvl w:val="1"/>
+          <w:numId w:val="13"/>
+        </w:numPr>
+      </w:pPr>
+      <w:r>
+        <w:t>Permitir a los profesores establecer condiciones de seguimiento para actividades basadas en resultados previos.</w:t>
+      </w:r>
+    </w:p>
+    <w:p>
+      <w:pPr>
+        <w:rPr>
+          <w:b/>
+          <w:bCs/>
+        </w:rPr>
+      </w:pPr>
+      <w:r>
+        <w:rPr>
+          <w:b/>
+          <w:bCs/>
+        </w:rPr>
+        <w:t>12. Pregunta Cerrada</w:t>
+      </w:r>
+    </w:p>
+    <w:p>
+      <w:pPr>
+        <w:numPr>
+          <w:ilvl w:val="0"/>
+          <w:numId w:val="14"/>
+        </w:numPr>
+      </w:pPr>
+      <w:r>
+        <w:rPr>
+          <w:b/>
+          <w:bCs/>
+        </w:rPr>
+        <w:t>Configuración:</w:t>
+      </w:r>
+    </w:p>
+    <w:p>
+      <w:pPr>
+        <w:numPr>
+          <w:ilvl w:val="1"/>
+          <w:numId w:val="14"/>
+        </w:numPr>
+      </w:pPr>
+      <w:r>
+        <w:t>Permitir a los profesores crear preguntas cerradas con múltiples opciones.</w:t>
+      </w:r>
+    </w:p>
+    <w:p>
+      <w:pPr>
+        <w:rPr>
+          <w:b/>
+          <w:bCs/>
+        </w:rPr>
+      </w:pPr>
+      <w:r>
+        <w:rPr>
+          <w:b/>
+          <w:bCs/>
+        </w:rPr>
+        <w:t>13. Pregunta Abierta</w:t>
+      </w:r>
+    </w:p>
+    <w:p>
+      <w:pPr>
+        <w:numPr>
+          <w:ilvl w:val="0"/>
+          <w:numId w:val="15"/>
+        </w:numPr>
+      </w:pPr>
+      <w:r>
+        <w:rPr>
+          <w:b/>
+          <w:bCs/>
+        </w:rPr>
+        <w:t>Configuración:</w:t>
+      </w:r>
+    </w:p>
+    <w:p>
+      <w:pPr>
+        <w:numPr>
+          <w:ilvl w:val="1"/>
+          <w:numId w:val="15"/>
+        </w:numPr>
+      </w:pPr>
+      <w:r>
+        <w:t>Permitir a los profesores crear preguntas abiertas que los estudiantes deben responder.</w:t>
+      </w:r>
+    </w:p>
+    <w:p/>
     <w:sectPr>
       <w:pgSz w:w="12240" w:h="15840"/>
       <w:pgMar w:top="1440" w:right="1440" w:bottom="1440" w:left="1440" w:header="708" w:footer="708" w:gutter="0"/>
@@ -6080,6 +7224,2060 @@
 <file path=word/numbering.xml><?xml version="1.0" encoding="utf-8"?>
 <w:numbering xmlns:wpc="http://schemas.microsoft.com/office/word/2010/wordprocessingCanvas" xmlns:cx="http://schemas.microsoft.com/office/drawing/2014/chartex" xmlns:cx1="http://schemas.microsoft.com/office/drawing/2015/9/8/chartex" xmlns:cx2="http://schemas.microsoft.com/office/drawing/2015/10/21/chartex" xmlns:cx3="http://schemas.microsoft.com/office/drawing/2016/5/9/chartex" xmlns:cx4="http://schemas.microsoft.com/office/drawing/2016/5/10/chartex" xmlns:cx5="http://schemas.microsoft.com/office/drawing/2016/5/11/chartex" xmlns:cx6="http://schemas.microsoft.com/office/drawing/2016/5/12/chartex" xmlns:cx7="http://schemas.microsoft.com/office/drawing/2016/5/13/chartex" xmlns:cx8="http://schemas.microsoft.com/office/drawing/2016/5/14/chartex" xmlns:mc="http://schemas.openxmlformats.org/markup-compatibility/2006" xmlns:aink="http://schemas.microsoft.com/office/drawing/2016/ink" xmlns:am3d="http://schemas.microsoft.com/office/drawing/2017/model3d" xmlns:o="urn:schemas-microsoft-com:office:office" xmlns:oel="http://schemas.microsoft.com/office/2019/extlst" xmlns:r="http://schemas.openxmlformats.org/officeDocument/2006/relationships" xmlns:m="http://schemas.openxmlformats.org/officeDocument/2006/math" xmlns:v="urn:schemas-microsoft-com:vml" xmlns:wp14="http://schemas.microsoft.com/office/word/2010/wordprocessingDrawing" xmlns:wp="http://schemas.openxmlformats.org/drawingml/2006/wordprocessingDrawing" xmlns:w10="urn:schemas-microsoft-com:office:word" xmlns:w="http://schemas.openxmlformats.org/wordprocessingml/2006/main" xmlns:w14="http://schemas.microsoft.com/office/word/2010/wordml" xmlns:w15="http://schemas.microsoft.com/office/word/2012/wordml" xmlns:w16cex="http://schemas.microsoft.com/office/word/2018/wordml/cex" xmlns:w16cid="http://schemas.microsoft.com/office/word/2016/wordml/cid" xmlns:w16="http://schemas.microsoft.com/office/word/2018/wordml" xmlns:w16du="http://schemas.microsoft.com/office/word/2023/wordml/word16du" xmlns:w16sdtdh="http://schemas.microsoft.com/office/word/2020/wordml/sdtdatahash" xmlns:w16se="http://schemas.microsoft.com/office/word/2015/wordml/symex" xmlns:wpg="http://schemas.microsoft.com/office/word/2010/wordprocessingGroup" xmlns:wpi="http://schemas.microsoft.com/office/word/2010/wordprocessingInk" xmlns:wne="http://schemas.microsoft.com/office/word/2006/wordml" xmlns:wps="http://schemas.microsoft.com/office/word/2010/wordprocessingShape" mc:Ignorable="w14 w15 w16se w16cid w16 w16cex w16sdtdh w16du wp14">
   <w:abstractNum w:abstractNumId="0" w15:restartNumberingAfterBreak="0">
+    <w:nsid w:val="17C63AE6"/>
+    <w:multiLevelType w:val="multilevel"/>
+    <w:tmpl w:val="93ACAB98"/>
+    <w:lvl w:ilvl="0">
+      <w:start w:val="1"/>
+      <w:numFmt w:val="bullet"/>
+      <w:lvlText w:val=""/>
+      <w:lvlJc w:val="left"/>
+      <w:pPr>
+        <w:tabs>
+          <w:tab w:val="num" w:pos="720"/>
+        </w:tabs>
+        <w:ind w:left="720" w:hanging="360"/>
+      </w:pPr>
+      <w:rPr>
+        <w:rFonts w:ascii="Symbol" w:hAnsi="Symbol" w:hint="default"/>
+        <w:sz w:val="20"/>
+      </w:rPr>
+    </w:lvl>
+    <w:lvl w:ilvl="1">
+      <w:start w:val="1"/>
+      <w:numFmt w:val="bullet"/>
+      <w:lvlText w:val="o"/>
+      <w:lvlJc w:val="left"/>
+      <w:pPr>
+        <w:tabs>
+          <w:tab w:val="num" w:pos="1440"/>
+        </w:tabs>
+        <w:ind w:left="1440" w:hanging="360"/>
+      </w:pPr>
+      <w:rPr>
+        <w:rFonts w:ascii="Courier New" w:hAnsi="Courier New" w:hint="default"/>
+        <w:sz w:val="20"/>
+      </w:rPr>
+    </w:lvl>
+    <w:lvl w:ilvl="2" w:tentative="1">
+      <w:start w:val="1"/>
+      <w:numFmt w:val="bullet"/>
+      <w:lvlText w:val=""/>
+      <w:lvlJc w:val="left"/>
+      <w:pPr>
+        <w:tabs>
+          <w:tab w:val="num" w:pos="2160"/>
+        </w:tabs>
+        <w:ind w:left="2160" w:hanging="360"/>
+      </w:pPr>
+      <w:rPr>
+        <w:rFonts w:ascii="Wingdings" w:hAnsi="Wingdings" w:hint="default"/>
+        <w:sz w:val="20"/>
+      </w:rPr>
+    </w:lvl>
+    <w:lvl w:ilvl="3" w:tentative="1">
+      <w:start w:val="1"/>
+      <w:numFmt w:val="bullet"/>
+      <w:lvlText w:val=""/>
+      <w:lvlJc w:val="left"/>
+      <w:pPr>
+        <w:tabs>
+          <w:tab w:val="num" w:pos="2880"/>
+        </w:tabs>
+        <w:ind w:left="2880" w:hanging="360"/>
+      </w:pPr>
+      <w:rPr>
+        <w:rFonts w:ascii="Wingdings" w:hAnsi="Wingdings" w:hint="default"/>
+        <w:sz w:val="20"/>
+      </w:rPr>
+    </w:lvl>
+    <w:lvl w:ilvl="4" w:tentative="1">
+      <w:start w:val="1"/>
+      <w:numFmt w:val="bullet"/>
+      <w:lvlText w:val=""/>
+      <w:lvlJc w:val="left"/>
+      <w:pPr>
+        <w:tabs>
+          <w:tab w:val="num" w:pos="3600"/>
+        </w:tabs>
+        <w:ind w:left="3600" w:hanging="360"/>
+      </w:pPr>
+      <w:rPr>
+        <w:rFonts w:ascii="Wingdings" w:hAnsi="Wingdings" w:hint="default"/>
+        <w:sz w:val="20"/>
+      </w:rPr>
+    </w:lvl>
+    <w:lvl w:ilvl="5" w:tentative="1">
+      <w:start w:val="1"/>
+      <w:numFmt w:val="bullet"/>
+      <w:lvlText w:val=""/>
+      <w:lvlJc w:val="left"/>
+      <w:pPr>
+        <w:tabs>
+          <w:tab w:val="num" w:pos="4320"/>
+        </w:tabs>
+        <w:ind w:left="4320" w:hanging="360"/>
+      </w:pPr>
+      <w:rPr>
+        <w:rFonts w:ascii="Wingdings" w:hAnsi="Wingdings" w:hint="default"/>
+        <w:sz w:val="20"/>
+      </w:rPr>
+    </w:lvl>
+    <w:lvl w:ilvl="6" w:tentative="1">
+      <w:start w:val="1"/>
+      <w:numFmt w:val="bullet"/>
+      <w:lvlText w:val=""/>
+      <w:lvlJc w:val="left"/>
+      <w:pPr>
+        <w:tabs>
+          <w:tab w:val="num" w:pos="5040"/>
+        </w:tabs>
+        <w:ind w:left="5040" w:hanging="360"/>
+      </w:pPr>
+      <w:rPr>
+        <w:rFonts w:ascii="Wingdings" w:hAnsi="Wingdings" w:hint="default"/>
+        <w:sz w:val="20"/>
+      </w:rPr>
+    </w:lvl>
+    <w:lvl w:ilvl="7" w:tentative="1">
+      <w:start w:val="1"/>
+      <w:numFmt w:val="bullet"/>
+      <w:lvlText w:val=""/>
+      <w:lvlJc w:val="left"/>
+      <w:pPr>
+        <w:tabs>
+          <w:tab w:val="num" w:pos="5760"/>
+        </w:tabs>
+        <w:ind w:left="5760" w:hanging="360"/>
+      </w:pPr>
+      <w:rPr>
+        <w:rFonts w:ascii="Wingdings" w:hAnsi="Wingdings" w:hint="default"/>
+        <w:sz w:val="20"/>
+      </w:rPr>
+    </w:lvl>
+    <w:lvl w:ilvl="8" w:tentative="1">
+      <w:start w:val="1"/>
+      <w:numFmt w:val="bullet"/>
+      <w:lvlText w:val=""/>
+      <w:lvlJc w:val="left"/>
+      <w:pPr>
+        <w:tabs>
+          <w:tab w:val="num" w:pos="6480"/>
+        </w:tabs>
+        <w:ind w:left="6480" w:hanging="360"/>
+      </w:pPr>
+      <w:rPr>
+        <w:rFonts w:ascii="Wingdings" w:hAnsi="Wingdings" w:hint="default"/>
+        <w:sz w:val="20"/>
+      </w:rPr>
+    </w:lvl>
+  </w:abstractNum>
+  <w:abstractNum w:abstractNumId="1" w15:restartNumberingAfterBreak="0">
+    <w:nsid w:val="1CDC58A7"/>
+    <w:multiLevelType w:val="multilevel"/>
+    <w:tmpl w:val="94BC7B3C"/>
+    <w:lvl w:ilvl="0">
+      <w:start w:val="1"/>
+      <w:numFmt w:val="bullet"/>
+      <w:lvlText w:val=""/>
+      <w:lvlJc w:val="left"/>
+      <w:pPr>
+        <w:tabs>
+          <w:tab w:val="num" w:pos="720"/>
+        </w:tabs>
+        <w:ind w:left="720" w:hanging="360"/>
+      </w:pPr>
+      <w:rPr>
+        <w:rFonts w:ascii="Symbol" w:hAnsi="Symbol" w:hint="default"/>
+        <w:sz w:val="20"/>
+      </w:rPr>
+    </w:lvl>
+    <w:lvl w:ilvl="1">
+      <w:start w:val="1"/>
+      <w:numFmt w:val="bullet"/>
+      <w:lvlText w:val="o"/>
+      <w:lvlJc w:val="left"/>
+      <w:pPr>
+        <w:tabs>
+          <w:tab w:val="num" w:pos="1440"/>
+        </w:tabs>
+        <w:ind w:left="1440" w:hanging="360"/>
+      </w:pPr>
+      <w:rPr>
+        <w:rFonts w:ascii="Courier New" w:hAnsi="Courier New" w:hint="default"/>
+        <w:sz w:val="20"/>
+      </w:rPr>
+    </w:lvl>
+    <w:lvl w:ilvl="2" w:tentative="1">
+      <w:start w:val="1"/>
+      <w:numFmt w:val="bullet"/>
+      <w:lvlText w:val=""/>
+      <w:lvlJc w:val="left"/>
+      <w:pPr>
+        <w:tabs>
+          <w:tab w:val="num" w:pos="2160"/>
+        </w:tabs>
+        <w:ind w:left="2160" w:hanging="360"/>
+      </w:pPr>
+      <w:rPr>
+        <w:rFonts w:ascii="Wingdings" w:hAnsi="Wingdings" w:hint="default"/>
+        <w:sz w:val="20"/>
+      </w:rPr>
+    </w:lvl>
+    <w:lvl w:ilvl="3" w:tentative="1">
+      <w:start w:val="1"/>
+      <w:numFmt w:val="bullet"/>
+      <w:lvlText w:val=""/>
+      <w:lvlJc w:val="left"/>
+      <w:pPr>
+        <w:tabs>
+          <w:tab w:val="num" w:pos="2880"/>
+        </w:tabs>
+        <w:ind w:left="2880" w:hanging="360"/>
+      </w:pPr>
+      <w:rPr>
+        <w:rFonts w:ascii="Wingdings" w:hAnsi="Wingdings" w:hint="default"/>
+        <w:sz w:val="20"/>
+      </w:rPr>
+    </w:lvl>
+    <w:lvl w:ilvl="4" w:tentative="1">
+      <w:start w:val="1"/>
+      <w:numFmt w:val="bullet"/>
+      <w:lvlText w:val=""/>
+      <w:lvlJc w:val="left"/>
+      <w:pPr>
+        <w:tabs>
+          <w:tab w:val="num" w:pos="3600"/>
+        </w:tabs>
+        <w:ind w:left="3600" w:hanging="360"/>
+      </w:pPr>
+      <w:rPr>
+        <w:rFonts w:ascii="Wingdings" w:hAnsi="Wingdings" w:hint="default"/>
+        <w:sz w:val="20"/>
+      </w:rPr>
+    </w:lvl>
+    <w:lvl w:ilvl="5" w:tentative="1">
+      <w:start w:val="1"/>
+      <w:numFmt w:val="bullet"/>
+      <w:lvlText w:val=""/>
+      <w:lvlJc w:val="left"/>
+      <w:pPr>
+        <w:tabs>
+          <w:tab w:val="num" w:pos="4320"/>
+        </w:tabs>
+        <w:ind w:left="4320" w:hanging="360"/>
+      </w:pPr>
+      <w:rPr>
+        <w:rFonts w:ascii="Wingdings" w:hAnsi="Wingdings" w:hint="default"/>
+        <w:sz w:val="20"/>
+      </w:rPr>
+    </w:lvl>
+    <w:lvl w:ilvl="6" w:tentative="1">
+      <w:start w:val="1"/>
+      <w:numFmt w:val="bullet"/>
+      <w:lvlText w:val=""/>
+      <w:lvlJc w:val="left"/>
+      <w:pPr>
+        <w:tabs>
+          <w:tab w:val="num" w:pos="5040"/>
+        </w:tabs>
+        <w:ind w:left="5040" w:hanging="360"/>
+      </w:pPr>
+      <w:rPr>
+        <w:rFonts w:ascii="Wingdings" w:hAnsi="Wingdings" w:hint="default"/>
+        <w:sz w:val="20"/>
+      </w:rPr>
+    </w:lvl>
+    <w:lvl w:ilvl="7" w:tentative="1">
+      <w:start w:val="1"/>
+      <w:numFmt w:val="bullet"/>
+      <w:lvlText w:val=""/>
+      <w:lvlJc w:val="left"/>
+      <w:pPr>
+        <w:tabs>
+          <w:tab w:val="num" w:pos="5760"/>
+        </w:tabs>
+        <w:ind w:left="5760" w:hanging="360"/>
+      </w:pPr>
+      <w:rPr>
+        <w:rFonts w:ascii="Wingdings" w:hAnsi="Wingdings" w:hint="default"/>
+        <w:sz w:val="20"/>
+      </w:rPr>
+    </w:lvl>
+    <w:lvl w:ilvl="8" w:tentative="1">
+      <w:start w:val="1"/>
+      <w:numFmt w:val="bullet"/>
+      <w:lvlText w:val=""/>
+      <w:lvlJc w:val="left"/>
+      <w:pPr>
+        <w:tabs>
+          <w:tab w:val="num" w:pos="6480"/>
+        </w:tabs>
+        <w:ind w:left="6480" w:hanging="360"/>
+      </w:pPr>
+      <w:rPr>
+        <w:rFonts w:ascii="Wingdings" w:hAnsi="Wingdings" w:hint="default"/>
+        <w:sz w:val="20"/>
+      </w:rPr>
+    </w:lvl>
+  </w:abstractNum>
+  <w:abstractNum w:abstractNumId="2" w15:restartNumberingAfterBreak="0">
+    <w:nsid w:val="251F4AE8"/>
+    <w:multiLevelType w:val="multilevel"/>
+    <w:tmpl w:val="B7EE9A56"/>
+    <w:lvl w:ilvl="0">
+      <w:start w:val="1"/>
+      <w:numFmt w:val="bullet"/>
+      <w:lvlText w:val=""/>
+      <w:lvlJc w:val="left"/>
+      <w:pPr>
+        <w:tabs>
+          <w:tab w:val="num" w:pos="720"/>
+        </w:tabs>
+        <w:ind w:left="720" w:hanging="360"/>
+      </w:pPr>
+      <w:rPr>
+        <w:rFonts w:ascii="Symbol" w:hAnsi="Symbol" w:hint="default"/>
+        <w:sz w:val="20"/>
+      </w:rPr>
+    </w:lvl>
+    <w:lvl w:ilvl="1">
+      <w:start w:val="1"/>
+      <w:numFmt w:val="bullet"/>
+      <w:lvlText w:val="o"/>
+      <w:lvlJc w:val="left"/>
+      <w:pPr>
+        <w:tabs>
+          <w:tab w:val="num" w:pos="1440"/>
+        </w:tabs>
+        <w:ind w:left="1440" w:hanging="360"/>
+      </w:pPr>
+      <w:rPr>
+        <w:rFonts w:ascii="Courier New" w:hAnsi="Courier New" w:hint="default"/>
+        <w:sz w:val="20"/>
+      </w:rPr>
+    </w:lvl>
+    <w:lvl w:ilvl="2" w:tentative="1">
+      <w:start w:val="1"/>
+      <w:numFmt w:val="bullet"/>
+      <w:lvlText w:val=""/>
+      <w:lvlJc w:val="left"/>
+      <w:pPr>
+        <w:tabs>
+          <w:tab w:val="num" w:pos="2160"/>
+        </w:tabs>
+        <w:ind w:left="2160" w:hanging="360"/>
+      </w:pPr>
+      <w:rPr>
+        <w:rFonts w:ascii="Wingdings" w:hAnsi="Wingdings" w:hint="default"/>
+        <w:sz w:val="20"/>
+      </w:rPr>
+    </w:lvl>
+    <w:lvl w:ilvl="3" w:tentative="1">
+      <w:start w:val="1"/>
+      <w:numFmt w:val="bullet"/>
+      <w:lvlText w:val=""/>
+      <w:lvlJc w:val="left"/>
+      <w:pPr>
+        <w:tabs>
+          <w:tab w:val="num" w:pos="2880"/>
+        </w:tabs>
+        <w:ind w:left="2880" w:hanging="360"/>
+      </w:pPr>
+      <w:rPr>
+        <w:rFonts w:ascii="Wingdings" w:hAnsi="Wingdings" w:hint="default"/>
+        <w:sz w:val="20"/>
+      </w:rPr>
+    </w:lvl>
+    <w:lvl w:ilvl="4" w:tentative="1">
+      <w:start w:val="1"/>
+      <w:numFmt w:val="bullet"/>
+      <w:lvlText w:val=""/>
+      <w:lvlJc w:val="left"/>
+      <w:pPr>
+        <w:tabs>
+          <w:tab w:val="num" w:pos="3600"/>
+        </w:tabs>
+        <w:ind w:left="3600" w:hanging="360"/>
+      </w:pPr>
+      <w:rPr>
+        <w:rFonts w:ascii="Wingdings" w:hAnsi="Wingdings" w:hint="default"/>
+        <w:sz w:val="20"/>
+      </w:rPr>
+    </w:lvl>
+    <w:lvl w:ilvl="5" w:tentative="1">
+      <w:start w:val="1"/>
+      <w:numFmt w:val="bullet"/>
+      <w:lvlText w:val=""/>
+      <w:lvlJc w:val="left"/>
+      <w:pPr>
+        <w:tabs>
+          <w:tab w:val="num" w:pos="4320"/>
+        </w:tabs>
+        <w:ind w:left="4320" w:hanging="360"/>
+      </w:pPr>
+      <w:rPr>
+        <w:rFonts w:ascii="Wingdings" w:hAnsi="Wingdings" w:hint="default"/>
+        <w:sz w:val="20"/>
+      </w:rPr>
+    </w:lvl>
+    <w:lvl w:ilvl="6" w:tentative="1">
+      <w:start w:val="1"/>
+      <w:numFmt w:val="bullet"/>
+      <w:lvlText w:val=""/>
+      <w:lvlJc w:val="left"/>
+      <w:pPr>
+        <w:tabs>
+          <w:tab w:val="num" w:pos="5040"/>
+        </w:tabs>
+        <w:ind w:left="5040" w:hanging="360"/>
+      </w:pPr>
+      <w:rPr>
+        <w:rFonts w:ascii="Wingdings" w:hAnsi="Wingdings" w:hint="default"/>
+        <w:sz w:val="20"/>
+      </w:rPr>
+    </w:lvl>
+    <w:lvl w:ilvl="7" w:tentative="1">
+      <w:start w:val="1"/>
+      <w:numFmt w:val="bullet"/>
+      <w:lvlText w:val=""/>
+      <w:lvlJc w:val="left"/>
+      <w:pPr>
+        <w:tabs>
+          <w:tab w:val="num" w:pos="5760"/>
+        </w:tabs>
+        <w:ind w:left="5760" w:hanging="360"/>
+      </w:pPr>
+      <w:rPr>
+        <w:rFonts w:ascii="Wingdings" w:hAnsi="Wingdings" w:hint="default"/>
+        <w:sz w:val="20"/>
+      </w:rPr>
+    </w:lvl>
+    <w:lvl w:ilvl="8" w:tentative="1">
+      <w:start w:val="1"/>
+      <w:numFmt w:val="bullet"/>
+      <w:lvlText w:val=""/>
+      <w:lvlJc w:val="left"/>
+      <w:pPr>
+        <w:tabs>
+          <w:tab w:val="num" w:pos="6480"/>
+        </w:tabs>
+        <w:ind w:left="6480" w:hanging="360"/>
+      </w:pPr>
+      <w:rPr>
+        <w:rFonts w:ascii="Wingdings" w:hAnsi="Wingdings" w:hint="default"/>
+        <w:sz w:val="20"/>
+      </w:rPr>
+    </w:lvl>
+  </w:abstractNum>
+  <w:abstractNum w:abstractNumId="3" w15:restartNumberingAfterBreak="0">
+    <w:nsid w:val="2B935F52"/>
+    <w:multiLevelType w:val="multilevel"/>
+    <w:tmpl w:val="2CF2BD52"/>
+    <w:lvl w:ilvl="0">
+      <w:start w:val="1"/>
+      <w:numFmt w:val="bullet"/>
+      <w:lvlText w:val=""/>
+      <w:lvlJc w:val="left"/>
+      <w:pPr>
+        <w:tabs>
+          <w:tab w:val="num" w:pos="720"/>
+        </w:tabs>
+        <w:ind w:left="720" w:hanging="360"/>
+      </w:pPr>
+      <w:rPr>
+        <w:rFonts w:ascii="Symbol" w:hAnsi="Symbol" w:hint="default"/>
+        <w:sz w:val="20"/>
+      </w:rPr>
+    </w:lvl>
+    <w:lvl w:ilvl="1">
+      <w:start w:val="1"/>
+      <w:numFmt w:val="bullet"/>
+      <w:lvlText w:val="o"/>
+      <w:lvlJc w:val="left"/>
+      <w:pPr>
+        <w:tabs>
+          <w:tab w:val="num" w:pos="1440"/>
+        </w:tabs>
+        <w:ind w:left="1440" w:hanging="360"/>
+      </w:pPr>
+      <w:rPr>
+        <w:rFonts w:ascii="Courier New" w:hAnsi="Courier New" w:hint="default"/>
+        <w:sz w:val="20"/>
+      </w:rPr>
+    </w:lvl>
+    <w:lvl w:ilvl="2" w:tentative="1">
+      <w:start w:val="1"/>
+      <w:numFmt w:val="bullet"/>
+      <w:lvlText w:val=""/>
+      <w:lvlJc w:val="left"/>
+      <w:pPr>
+        <w:tabs>
+          <w:tab w:val="num" w:pos="2160"/>
+        </w:tabs>
+        <w:ind w:left="2160" w:hanging="360"/>
+      </w:pPr>
+      <w:rPr>
+        <w:rFonts w:ascii="Wingdings" w:hAnsi="Wingdings" w:hint="default"/>
+        <w:sz w:val="20"/>
+      </w:rPr>
+    </w:lvl>
+    <w:lvl w:ilvl="3" w:tentative="1">
+      <w:start w:val="1"/>
+      <w:numFmt w:val="bullet"/>
+      <w:lvlText w:val=""/>
+      <w:lvlJc w:val="left"/>
+      <w:pPr>
+        <w:tabs>
+          <w:tab w:val="num" w:pos="2880"/>
+        </w:tabs>
+        <w:ind w:left="2880" w:hanging="360"/>
+      </w:pPr>
+      <w:rPr>
+        <w:rFonts w:ascii="Wingdings" w:hAnsi="Wingdings" w:hint="default"/>
+        <w:sz w:val="20"/>
+      </w:rPr>
+    </w:lvl>
+    <w:lvl w:ilvl="4" w:tentative="1">
+      <w:start w:val="1"/>
+      <w:numFmt w:val="bullet"/>
+      <w:lvlText w:val=""/>
+      <w:lvlJc w:val="left"/>
+      <w:pPr>
+        <w:tabs>
+          <w:tab w:val="num" w:pos="3600"/>
+        </w:tabs>
+        <w:ind w:left="3600" w:hanging="360"/>
+      </w:pPr>
+      <w:rPr>
+        <w:rFonts w:ascii="Wingdings" w:hAnsi="Wingdings" w:hint="default"/>
+        <w:sz w:val="20"/>
+      </w:rPr>
+    </w:lvl>
+    <w:lvl w:ilvl="5" w:tentative="1">
+      <w:start w:val="1"/>
+      <w:numFmt w:val="bullet"/>
+      <w:lvlText w:val=""/>
+      <w:lvlJc w:val="left"/>
+      <w:pPr>
+        <w:tabs>
+          <w:tab w:val="num" w:pos="4320"/>
+        </w:tabs>
+        <w:ind w:left="4320" w:hanging="360"/>
+      </w:pPr>
+      <w:rPr>
+        <w:rFonts w:ascii="Wingdings" w:hAnsi="Wingdings" w:hint="default"/>
+        <w:sz w:val="20"/>
+      </w:rPr>
+    </w:lvl>
+    <w:lvl w:ilvl="6" w:tentative="1">
+      <w:start w:val="1"/>
+      <w:numFmt w:val="bullet"/>
+      <w:lvlText w:val=""/>
+      <w:lvlJc w:val="left"/>
+      <w:pPr>
+        <w:tabs>
+          <w:tab w:val="num" w:pos="5040"/>
+        </w:tabs>
+        <w:ind w:left="5040" w:hanging="360"/>
+      </w:pPr>
+      <w:rPr>
+        <w:rFonts w:ascii="Wingdings" w:hAnsi="Wingdings" w:hint="default"/>
+        <w:sz w:val="20"/>
+      </w:rPr>
+    </w:lvl>
+    <w:lvl w:ilvl="7" w:tentative="1">
+      <w:start w:val="1"/>
+      <w:numFmt w:val="bullet"/>
+      <w:lvlText w:val=""/>
+      <w:lvlJc w:val="left"/>
+      <w:pPr>
+        <w:tabs>
+          <w:tab w:val="num" w:pos="5760"/>
+        </w:tabs>
+        <w:ind w:left="5760" w:hanging="360"/>
+      </w:pPr>
+      <w:rPr>
+        <w:rFonts w:ascii="Wingdings" w:hAnsi="Wingdings" w:hint="default"/>
+        <w:sz w:val="20"/>
+      </w:rPr>
+    </w:lvl>
+    <w:lvl w:ilvl="8" w:tentative="1">
+      <w:start w:val="1"/>
+      <w:numFmt w:val="bullet"/>
+      <w:lvlText w:val=""/>
+      <w:lvlJc w:val="left"/>
+      <w:pPr>
+        <w:tabs>
+          <w:tab w:val="num" w:pos="6480"/>
+        </w:tabs>
+        <w:ind w:left="6480" w:hanging="360"/>
+      </w:pPr>
+      <w:rPr>
+        <w:rFonts w:ascii="Wingdings" w:hAnsi="Wingdings" w:hint="default"/>
+        <w:sz w:val="20"/>
+      </w:rPr>
+    </w:lvl>
+  </w:abstractNum>
+  <w:abstractNum w:abstractNumId="4" w15:restartNumberingAfterBreak="0">
+    <w:nsid w:val="35651301"/>
+    <w:multiLevelType w:val="multilevel"/>
+    <w:tmpl w:val="5FE8B014"/>
+    <w:lvl w:ilvl="0">
+      <w:start w:val="1"/>
+      <w:numFmt w:val="bullet"/>
+      <w:lvlText w:val=""/>
+      <w:lvlJc w:val="left"/>
+      <w:pPr>
+        <w:tabs>
+          <w:tab w:val="num" w:pos="720"/>
+        </w:tabs>
+        <w:ind w:left="720" w:hanging="360"/>
+      </w:pPr>
+      <w:rPr>
+        <w:rFonts w:ascii="Symbol" w:hAnsi="Symbol" w:hint="default"/>
+        <w:sz w:val="20"/>
+      </w:rPr>
+    </w:lvl>
+    <w:lvl w:ilvl="1">
+      <w:start w:val="1"/>
+      <w:numFmt w:val="bullet"/>
+      <w:lvlText w:val="o"/>
+      <w:lvlJc w:val="left"/>
+      <w:pPr>
+        <w:tabs>
+          <w:tab w:val="num" w:pos="1440"/>
+        </w:tabs>
+        <w:ind w:left="1440" w:hanging="360"/>
+      </w:pPr>
+      <w:rPr>
+        <w:rFonts w:ascii="Courier New" w:hAnsi="Courier New" w:hint="default"/>
+        <w:sz w:val="20"/>
+      </w:rPr>
+    </w:lvl>
+    <w:lvl w:ilvl="2" w:tentative="1">
+      <w:start w:val="1"/>
+      <w:numFmt w:val="bullet"/>
+      <w:lvlText w:val=""/>
+      <w:lvlJc w:val="left"/>
+      <w:pPr>
+        <w:tabs>
+          <w:tab w:val="num" w:pos="2160"/>
+        </w:tabs>
+        <w:ind w:left="2160" w:hanging="360"/>
+      </w:pPr>
+      <w:rPr>
+        <w:rFonts w:ascii="Wingdings" w:hAnsi="Wingdings" w:hint="default"/>
+        <w:sz w:val="20"/>
+      </w:rPr>
+    </w:lvl>
+    <w:lvl w:ilvl="3" w:tentative="1">
+      <w:start w:val="1"/>
+      <w:numFmt w:val="bullet"/>
+      <w:lvlText w:val=""/>
+      <w:lvlJc w:val="left"/>
+      <w:pPr>
+        <w:tabs>
+          <w:tab w:val="num" w:pos="2880"/>
+        </w:tabs>
+        <w:ind w:left="2880" w:hanging="360"/>
+      </w:pPr>
+      <w:rPr>
+        <w:rFonts w:ascii="Wingdings" w:hAnsi="Wingdings" w:hint="default"/>
+        <w:sz w:val="20"/>
+      </w:rPr>
+    </w:lvl>
+    <w:lvl w:ilvl="4" w:tentative="1">
+      <w:start w:val="1"/>
+      <w:numFmt w:val="bullet"/>
+      <w:lvlText w:val=""/>
+      <w:lvlJc w:val="left"/>
+      <w:pPr>
+        <w:tabs>
+          <w:tab w:val="num" w:pos="3600"/>
+        </w:tabs>
+        <w:ind w:left="3600" w:hanging="360"/>
+      </w:pPr>
+      <w:rPr>
+        <w:rFonts w:ascii="Wingdings" w:hAnsi="Wingdings" w:hint="default"/>
+        <w:sz w:val="20"/>
+      </w:rPr>
+    </w:lvl>
+    <w:lvl w:ilvl="5" w:tentative="1">
+      <w:start w:val="1"/>
+      <w:numFmt w:val="bullet"/>
+      <w:lvlText w:val=""/>
+      <w:lvlJc w:val="left"/>
+      <w:pPr>
+        <w:tabs>
+          <w:tab w:val="num" w:pos="4320"/>
+        </w:tabs>
+        <w:ind w:left="4320" w:hanging="360"/>
+      </w:pPr>
+      <w:rPr>
+        <w:rFonts w:ascii="Wingdings" w:hAnsi="Wingdings" w:hint="default"/>
+        <w:sz w:val="20"/>
+      </w:rPr>
+    </w:lvl>
+    <w:lvl w:ilvl="6" w:tentative="1">
+      <w:start w:val="1"/>
+      <w:numFmt w:val="bullet"/>
+      <w:lvlText w:val=""/>
+      <w:lvlJc w:val="left"/>
+      <w:pPr>
+        <w:tabs>
+          <w:tab w:val="num" w:pos="5040"/>
+        </w:tabs>
+        <w:ind w:left="5040" w:hanging="360"/>
+      </w:pPr>
+      <w:rPr>
+        <w:rFonts w:ascii="Wingdings" w:hAnsi="Wingdings" w:hint="default"/>
+        <w:sz w:val="20"/>
+      </w:rPr>
+    </w:lvl>
+    <w:lvl w:ilvl="7" w:tentative="1">
+      <w:start w:val="1"/>
+      <w:numFmt w:val="bullet"/>
+      <w:lvlText w:val=""/>
+      <w:lvlJc w:val="left"/>
+      <w:pPr>
+        <w:tabs>
+          <w:tab w:val="num" w:pos="5760"/>
+        </w:tabs>
+        <w:ind w:left="5760" w:hanging="360"/>
+      </w:pPr>
+      <w:rPr>
+        <w:rFonts w:ascii="Wingdings" w:hAnsi="Wingdings" w:hint="default"/>
+        <w:sz w:val="20"/>
+      </w:rPr>
+    </w:lvl>
+    <w:lvl w:ilvl="8" w:tentative="1">
+      <w:start w:val="1"/>
+      <w:numFmt w:val="bullet"/>
+      <w:lvlText w:val=""/>
+      <w:lvlJc w:val="left"/>
+      <w:pPr>
+        <w:tabs>
+          <w:tab w:val="num" w:pos="6480"/>
+        </w:tabs>
+        <w:ind w:left="6480" w:hanging="360"/>
+      </w:pPr>
+      <w:rPr>
+        <w:rFonts w:ascii="Wingdings" w:hAnsi="Wingdings" w:hint="default"/>
+        <w:sz w:val="20"/>
+      </w:rPr>
+    </w:lvl>
+  </w:abstractNum>
+  <w:abstractNum w:abstractNumId="5" w15:restartNumberingAfterBreak="0">
+    <w:nsid w:val="3BB53F7D"/>
+    <w:multiLevelType w:val="multilevel"/>
+    <w:tmpl w:val="AD369DBE"/>
+    <w:lvl w:ilvl="0">
+      <w:start w:val="1"/>
+      <w:numFmt w:val="decimal"/>
+      <w:lvlText w:val="%1."/>
+      <w:lvlJc w:val="left"/>
+      <w:pPr>
+        <w:tabs>
+          <w:tab w:val="num" w:pos="720"/>
+        </w:tabs>
+        <w:ind w:left="720" w:hanging="360"/>
+      </w:pPr>
+    </w:lvl>
+    <w:lvl w:ilvl="1">
+      <w:start w:val="1"/>
+      <w:numFmt w:val="bullet"/>
+      <w:lvlText w:val="o"/>
+      <w:lvlJc w:val="left"/>
+      <w:pPr>
+        <w:tabs>
+          <w:tab w:val="num" w:pos="1440"/>
+        </w:tabs>
+        <w:ind w:left="1440" w:hanging="360"/>
+      </w:pPr>
+      <w:rPr>
+        <w:rFonts w:ascii="Courier New" w:hAnsi="Courier New" w:hint="default"/>
+        <w:sz w:val="20"/>
+      </w:rPr>
+    </w:lvl>
+    <w:lvl w:ilvl="2" w:tentative="1">
+      <w:start w:val="1"/>
+      <w:numFmt w:val="decimal"/>
+      <w:lvlText w:val="%3."/>
+      <w:lvlJc w:val="left"/>
+      <w:pPr>
+        <w:tabs>
+          <w:tab w:val="num" w:pos="2160"/>
+        </w:tabs>
+        <w:ind w:left="2160" w:hanging="360"/>
+      </w:pPr>
+    </w:lvl>
+    <w:lvl w:ilvl="3" w:tentative="1">
+      <w:start w:val="1"/>
+      <w:numFmt w:val="decimal"/>
+      <w:lvlText w:val="%4."/>
+      <w:lvlJc w:val="left"/>
+      <w:pPr>
+        <w:tabs>
+          <w:tab w:val="num" w:pos="2880"/>
+        </w:tabs>
+        <w:ind w:left="2880" w:hanging="360"/>
+      </w:pPr>
+    </w:lvl>
+    <w:lvl w:ilvl="4" w:tentative="1">
+      <w:start w:val="1"/>
+      <w:numFmt w:val="decimal"/>
+      <w:lvlText w:val="%5."/>
+      <w:lvlJc w:val="left"/>
+      <w:pPr>
+        <w:tabs>
+          <w:tab w:val="num" w:pos="3600"/>
+        </w:tabs>
+        <w:ind w:left="3600" w:hanging="360"/>
+      </w:pPr>
+    </w:lvl>
+    <w:lvl w:ilvl="5" w:tentative="1">
+      <w:start w:val="1"/>
+      <w:numFmt w:val="decimal"/>
+      <w:lvlText w:val="%6."/>
+      <w:lvlJc w:val="left"/>
+      <w:pPr>
+        <w:tabs>
+          <w:tab w:val="num" w:pos="4320"/>
+        </w:tabs>
+        <w:ind w:left="4320" w:hanging="360"/>
+      </w:pPr>
+    </w:lvl>
+    <w:lvl w:ilvl="6" w:tentative="1">
+      <w:start w:val="1"/>
+      <w:numFmt w:val="decimal"/>
+      <w:lvlText w:val="%7."/>
+      <w:lvlJc w:val="left"/>
+      <w:pPr>
+        <w:tabs>
+          <w:tab w:val="num" w:pos="5040"/>
+        </w:tabs>
+        <w:ind w:left="5040" w:hanging="360"/>
+      </w:pPr>
+    </w:lvl>
+    <w:lvl w:ilvl="7" w:tentative="1">
+      <w:start w:val="1"/>
+      <w:numFmt w:val="decimal"/>
+      <w:lvlText w:val="%8."/>
+      <w:lvlJc w:val="left"/>
+      <w:pPr>
+        <w:tabs>
+          <w:tab w:val="num" w:pos="5760"/>
+        </w:tabs>
+        <w:ind w:left="5760" w:hanging="360"/>
+      </w:pPr>
+    </w:lvl>
+    <w:lvl w:ilvl="8" w:tentative="1">
+      <w:start w:val="1"/>
+      <w:numFmt w:val="decimal"/>
+      <w:lvlText w:val="%9."/>
+      <w:lvlJc w:val="left"/>
+      <w:pPr>
+        <w:tabs>
+          <w:tab w:val="num" w:pos="6480"/>
+        </w:tabs>
+        <w:ind w:left="6480" w:hanging="360"/>
+      </w:pPr>
+    </w:lvl>
+  </w:abstractNum>
+  <w:abstractNum w:abstractNumId="6" w15:restartNumberingAfterBreak="0">
+    <w:nsid w:val="3E9101B4"/>
+    <w:multiLevelType w:val="multilevel"/>
+    <w:tmpl w:val="FE128E82"/>
+    <w:lvl w:ilvl="0">
+      <w:start w:val="1"/>
+      <w:numFmt w:val="bullet"/>
+      <w:lvlText w:val=""/>
+      <w:lvlJc w:val="left"/>
+      <w:pPr>
+        <w:tabs>
+          <w:tab w:val="num" w:pos="720"/>
+        </w:tabs>
+        <w:ind w:left="720" w:hanging="360"/>
+      </w:pPr>
+      <w:rPr>
+        <w:rFonts w:ascii="Symbol" w:hAnsi="Symbol" w:hint="default"/>
+        <w:sz w:val="20"/>
+      </w:rPr>
+    </w:lvl>
+    <w:lvl w:ilvl="1">
+      <w:start w:val="1"/>
+      <w:numFmt w:val="bullet"/>
+      <w:lvlText w:val="o"/>
+      <w:lvlJc w:val="left"/>
+      <w:pPr>
+        <w:tabs>
+          <w:tab w:val="num" w:pos="1440"/>
+        </w:tabs>
+        <w:ind w:left="1440" w:hanging="360"/>
+      </w:pPr>
+      <w:rPr>
+        <w:rFonts w:ascii="Courier New" w:hAnsi="Courier New" w:hint="default"/>
+        <w:sz w:val="20"/>
+      </w:rPr>
+    </w:lvl>
+    <w:lvl w:ilvl="2" w:tentative="1">
+      <w:start w:val="1"/>
+      <w:numFmt w:val="bullet"/>
+      <w:lvlText w:val=""/>
+      <w:lvlJc w:val="left"/>
+      <w:pPr>
+        <w:tabs>
+          <w:tab w:val="num" w:pos="2160"/>
+        </w:tabs>
+        <w:ind w:left="2160" w:hanging="360"/>
+      </w:pPr>
+      <w:rPr>
+        <w:rFonts w:ascii="Wingdings" w:hAnsi="Wingdings" w:hint="default"/>
+        <w:sz w:val="20"/>
+      </w:rPr>
+    </w:lvl>
+    <w:lvl w:ilvl="3" w:tentative="1">
+      <w:start w:val="1"/>
+      <w:numFmt w:val="bullet"/>
+      <w:lvlText w:val=""/>
+      <w:lvlJc w:val="left"/>
+      <w:pPr>
+        <w:tabs>
+          <w:tab w:val="num" w:pos="2880"/>
+        </w:tabs>
+        <w:ind w:left="2880" w:hanging="360"/>
+      </w:pPr>
+      <w:rPr>
+        <w:rFonts w:ascii="Wingdings" w:hAnsi="Wingdings" w:hint="default"/>
+        <w:sz w:val="20"/>
+      </w:rPr>
+    </w:lvl>
+    <w:lvl w:ilvl="4" w:tentative="1">
+      <w:start w:val="1"/>
+      <w:numFmt w:val="bullet"/>
+      <w:lvlText w:val=""/>
+      <w:lvlJc w:val="left"/>
+      <w:pPr>
+        <w:tabs>
+          <w:tab w:val="num" w:pos="3600"/>
+        </w:tabs>
+        <w:ind w:left="3600" w:hanging="360"/>
+      </w:pPr>
+      <w:rPr>
+        <w:rFonts w:ascii="Wingdings" w:hAnsi="Wingdings" w:hint="default"/>
+        <w:sz w:val="20"/>
+      </w:rPr>
+    </w:lvl>
+    <w:lvl w:ilvl="5" w:tentative="1">
+      <w:start w:val="1"/>
+      <w:numFmt w:val="bullet"/>
+      <w:lvlText w:val=""/>
+      <w:lvlJc w:val="left"/>
+      <w:pPr>
+        <w:tabs>
+          <w:tab w:val="num" w:pos="4320"/>
+        </w:tabs>
+        <w:ind w:left="4320" w:hanging="360"/>
+      </w:pPr>
+      <w:rPr>
+        <w:rFonts w:ascii="Wingdings" w:hAnsi="Wingdings" w:hint="default"/>
+        <w:sz w:val="20"/>
+      </w:rPr>
+    </w:lvl>
+    <w:lvl w:ilvl="6" w:tentative="1">
+      <w:start w:val="1"/>
+      <w:numFmt w:val="bullet"/>
+      <w:lvlText w:val=""/>
+      <w:lvlJc w:val="left"/>
+      <w:pPr>
+        <w:tabs>
+          <w:tab w:val="num" w:pos="5040"/>
+        </w:tabs>
+        <w:ind w:left="5040" w:hanging="360"/>
+      </w:pPr>
+      <w:rPr>
+        <w:rFonts w:ascii="Wingdings" w:hAnsi="Wingdings" w:hint="default"/>
+        <w:sz w:val="20"/>
+      </w:rPr>
+    </w:lvl>
+    <w:lvl w:ilvl="7" w:tentative="1">
+      <w:start w:val="1"/>
+      <w:numFmt w:val="bullet"/>
+      <w:lvlText w:val=""/>
+      <w:lvlJc w:val="left"/>
+      <w:pPr>
+        <w:tabs>
+          <w:tab w:val="num" w:pos="5760"/>
+        </w:tabs>
+        <w:ind w:left="5760" w:hanging="360"/>
+      </w:pPr>
+      <w:rPr>
+        <w:rFonts w:ascii="Wingdings" w:hAnsi="Wingdings" w:hint="default"/>
+        <w:sz w:val="20"/>
+      </w:rPr>
+    </w:lvl>
+    <w:lvl w:ilvl="8" w:tentative="1">
+      <w:start w:val="1"/>
+      <w:numFmt w:val="bullet"/>
+      <w:lvlText w:val=""/>
+      <w:lvlJc w:val="left"/>
+      <w:pPr>
+        <w:tabs>
+          <w:tab w:val="num" w:pos="6480"/>
+        </w:tabs>
+        <w:ind w:left="6480" w:hanging="360"/>
+      </w:pPr>
+      <w:rPr>
+        <w:rFonts w:ascii="Wingdings" w:hAnsi="Wingdings" w:hint="default"/>
+        <w:sz w:val="20"/>
+      </w:rPr>
+    </w:lvl>
+  </w:abstractNum>
+  <w:abstractNum w:abstractNumId="7" w15:restartNumberingAfterBreak="0">
+    <w:nsid w:val="43D16BB6"/>
+    <w:multiLevelType w:val="multilevel"/>
+    <w:tmpl w:val="E470357E"/>
+    <w:lvl w:ilvl="0">
+      <w:start w:val="1"/>
+      <w:numFmt w:val="bullet"/>
+      <w:lvlText w:val=""/>
+      <w:lvlJc w:val="left"/>
+      <w:pPr>
+        <w:tabs>
+          <w:tab w:val="num" w:pos="720"/>
+        </w:tabs>
+        <w:ind w:left="720" w:hanging="360"/>
+      </w:pPr>
+      <w:rPr>
+        <w:rFonts w:ascii="Symbol" w:hAnsi="Symbol" w:hint="default"/>
+        <w:sz w:val="20"/>
+      </w:rPr>
+    </w:lvl>
+    <w:lvl w:ilvl="1">
+      <w:start w:val="1"/>
+      <w:numFmt w:val="bullet"/>
+      <w:lvlText w:val="o"/>
+      <w:lvlJc w:val="left"/>
+      <w:pPr>
+        <w:tabs>
+          <w:tab w:val="num" w:pos="1440"/>
+        </w:tabs>
+        <w:ind w:left="1440" w:hanging="360"/>
+      </w:pPr>
+      <w:rPr>
+        <w:rFonts w:ascii="Courier New" w:hAnsi="Courier New" w:hint="default"/>
+        <w:sz w:val="20"/>
+      </w:rPr>
+    </w:lvl>
+    <w:lvl w:ilvl="2" w:tentative="1">
+      <w:start w:val="1"/>
+      <w:numFmt w:val="bullet"/>
+      <w:lvlText w:val=""/>
+      <w:lvlJc w:val="left"/>
+      <w:pPr>
+        <w:tabs>
+          <w:tab w:val="num" w:pos="2160"/>
+        </w:tabs>
+        <w:ind w:left="2160" w:hanging="360"/>
+      </w:pPr>
+      <w:rPr>
+        <w:rFonts w:ascii="Wingdings" w:hAnsi="Wingdings" w:hint="default"/>
+        <w:sz w:val="20"/>
+      </w:rPr>
+    </w:lvl>
+    <w:lvl w:ilvl="3" w:tentative="1">
+      <w:start w:val="1"/>
+      <w:numFmt w:val="bullet"/>
+      <w:lvlText w:val=""/>
+      <w:lvlJc w:val="left"/>
+      <w:pPr>
+        <w:tabs>
+          <w:tab w:val="num" w:pos="2880"/>
+        </w:tabs>
+        <w:ind w:left="2880" w:hanging="360"/>
+      </w:pPr>
+      <w:rPr>
+        <w:rFonts w:ascii="Wingdings" w:hAnsi="Wingdings" w:hint="default"/>
+        <w:sz w:val="20"/>
+      </w:rPr>
+    </w:lvl>
+    <w:lvl w:ilvl="4" w:tentative="1">
+      <w:start w:val="1"/>
+      <w:numFmt w:val="bullet"/>
+      <w:lvlText w:val=""/>
+      <w:lvlJc w:val="left"/>
+      <w:pPr>
+        <w:tabs>
+          <w:tab w:val="num" w:pos="3600"/>
+        </w:tabs>
+        <w:ind w:left="3600" w:hanging="360"/>
+      </w:pPr>
+      <w:rPr>
+        <w:rFonts w:ascii="Wingdings" w:hAnsi="Wingdings" w:hint="default"/>
+        <w:sz w:val="20"/>
+      </w:rPr>
+    </w:lvl>
+    <w:lvl w:ilvl="5" w:tentative="1">
+      <w:start w:val="1"/>
+      <w:numFmt w:val="bullet"/>
+      <w:lvlText w:val=""/>
+      <w:lvlJc w:val="left"/>
+      <w:pPr>
+        <w:tabs>
+          <w:tab w:val="num" w:pos="4320"/>
+        </w:tabs>
+        <w:ind w:left="4320" w:hanging="360"/>
+      </w:pPr>
+      <w:rPr>
+        <w:rFonts w:ascii="Wingdings" w:hAnsi="Wingdings" w:hint="default"/>
+        <w:sz w:val="20"/>
+      </w:rPr>
+    </w:lvl>
+    <w:lvl w:ilvl="6" w:tentative="1">
+      <w:start w:val="1"/>
+      <w:numFmt w:val="bullet"/>
+      <w:lvlText w:val=""/>
+      <w:lvlJc w:val="left"/>
+      <w:pPr>
+        <w:tabs>
+          <w:tab w:val="num" w:pos="5040"/>
+        </w:tabs>
+        <w:ind w:left="5040" w:hanging="360"/>
+      </w:pPr>
+      <w:rPr>
+        <w:rFonts w:ascii="Wingdings" w:hAnsi="Wingdings" w:hint="default"/>
+        <w:sz w:val="20"/>
+      </w:rPr>
+    </w:lvl>
+    <w:lvl w:ilvl="7" w:tentative="1">
+      <w:start w:val="1"/>
+      <w:numFmt w:val="bullet"/>
+      <w:lvlText w:val=""/>
+      <w:lvlJc w:val="left"/>
+      <w:pPr>
+        <w:tabs>
+          <w:tab w:val="num" w:pos="5760"/>
+        </w:tabs>
+        <w:ind w:left="5760" w:hanging="360"/>
+      </w:pPr>
+      <w:rPr>
+        <w:rFonts w:ascii="Wingdings" w:hAnsi="Wingdings" w:hint="default"/>
+        <w:sz w:val="20"/>
+      </w:rPr>
+    </w:lvl>
+    <w:lvl w:ilvl="8" w:tentative="1">
+      <w:start w:val="1"/>
+      <w:numFmt w:val="bullet"/>
+      <w:lvlText w:val=""/>
+      <w:lvlJc w:val="left"/>
+      <w:pPr>
+        <w:tabs>
+          <w:tab w:val="num" w:pos="6480"/>
+        </w:tabs>
+        <w:ind w:left="6480" w:hanging="360"/>
+      </w:pPr>
+      <w:rPr>
+        <w:rFonts w:ascii="Wingdings" w:hAnsi="Wingdings" w:hint="default"/>
+        <w:sz w:val="20"/>
+      </w:rPr>
+    </w:lvl>
+  </w:abstractNum>
+  <w:abstractNum w:abstractNumId="8" w15:restartNumberingAfterBreak="0">
+    <w:nsid w:val="47281896"/>
+    <w:multiLevelType w:val="multilevel"/>
+    <w:tmpl w:val="C48A654E"/>
+    <w:lvl w:ilvl="0">
+      <w:start w:val="1"/>
+      <w:numFmt w:val="bullet"/>
+      <w:lvlText w:val=""/>
+      <w:lvlJc w:val="left"/>
+      <w:pPr>
+        <w:tabs>
+          <w:tab w:val="num" w:pos="720"/>
+        </w:tabs>
+        <w:ind w:left="720" w:hanging="360"/>
+      </w:pPr>
+      <w:rPr>
+        <w:rFonts w:ascii="Symbol" w:hAnsi="Symbol" w:hint="default"/>
+        <w:sz w:val="20"/>
+      </w:rPr>
+    </w:lvl>
+    <w:lvl w:ilvl="1">
+      <w:start w:val="1"/>
+      <w:numFmt w:val="bullet"/>
+      <w:lvlText w:val="o"/>
+      <w:lvlJc w:val="left"/>
+      <w:pPr>
+        <w:tabs>
+          <w:tab w:val="num" w:pos="1440"/>
+        </w:tabs>
+        <w:ind w:left="1440" w:hanging="360"/>
+      </w:pPr>
+      <w:rPr>
+        <w:rFonts w:ascii="Courier New" w:hAnsi="Courier New" w:hint="default"/>
+        <w:sz w:val="20"/>
+      </w:rPr>
+    </w:lvl>
+    <w:lvl w:ilvl="2" w:tentative="1">
+      <w:start w:val="1"/>
+      <w:numFmt w:val="bullet"/>
+      <w:lvlText w:val=""/>
+      <w:lvlJc w:val="left"/>
+      <w:pPr>
+        <w:tabs>
+          <w:tab w:val="num" w:pos="2160"/>
+        </w:tabs>
+        <w:ind w:left="2160" w:hanging="360"/>
+      </w:pPr>
+      <w:rPr>
+        <w:rFonts w:ascii="Wingdings" w:hAnsi="Wingdings" w:hint="default"/>
+        <w:sz w:val="20"/>
+      </w:rPr>
+    </w:lvl>
+    <w:lvl w:ilvl="3" w:tentative="1">
+      <w:start w:val="1"/>
+      <w:numFmt w:val="bullet"/>
+      <w:lvlText w:val=""/>
+      <w:lvlJc w:val="left"/>
+      <w:pPr>
+        <w:tabs>
+          <w:tab w:val="num" w:pos="2880"/>
+        </w:tabs>
+        <w:ind w:left="2880" w:hanging="360"/>
+      </w:pPr>
+      <w:rPr>
+        <w:rFonts w:ascii="Wingdings" w:hAnsi="Wingdings" w:hint="default"/>
+        <w:sz w:val="20"/>
+      </w:rPr>
+    </w:lvl>
+    <w:lvl w:ilvl="4" w:tentative="1">
+      <w:start w:val="1"/>
+      <w:numFmt w:val="bullet"/>
+      <w:lvlText w:val=""/>
+      <w:lvlJc w:val="left"/>
+      <w:pPr>
+        <w:tabs>
+          <w:tab w:val="num" w:pos="3600"/>
+        </w:tabs>
+        <w:ind w:left="3600" w:hanging="360"/>
+      </w:pPr>
+      <w:rPr>
+        <w:rFonts w:ascii="Wingdings" w:hAnsi="Wingdings" w:hint="default"/>
+        <w:sz w:val="20"/>
+      </w:rPr>
+    </w:lvl>
+    <w:lvl w:ilvl="5" w:tentative="1">
+      <w:start w:val="1"/>
+      <w:numFmt w:val="bullet"/>
+      <w:lvlText w:val=""/>
+      <w:lvlJc w:val="left"/>
+      <w:pPr>
+        <w:tabs>
+          <w:tab w:val="num" w:pos="4320"/>
+        </w:tabs>
+        <w:ind w:left="4320" w:hanging="360"/>
+      </w:pPr>
+      <w:rPr>
+        <w:rFonts w:ascii="Wingdings" w:hAnsi="Wingdings" w:hint="default"/>
+        <w:sz w:val="20"/>
+      </w:rPr>
+    </w:lvl>
+    <w:lvl w:ilvl="6" w:tentative="1">
+      <w:start w:val="1"/>
+      <w:numFmt w:val="bullet"/>
+      <w:lvlText w:val=""/>
+      <w:lvlJc w:val="left"/>
+      <w:pPr>
+        <w:tabs>
+          <w:tab w:val="num" w:pos="5040"/>
+        </w:tabs>
+        <w:ind w:left="5040" w:hanging="360"/>
+      </w:pPr>
+      <w:rPr>
+        <w:rFonts w:ascii="Wingdings" w:hAnsi="Wingdings" w:hint="default"/>
+        <w:sz w:val="20"/>
+      </w:rPr>
+    </w:lvl>
+    <w:lvl w:ilvl="7" w:tentative="1">
+      <w:start w:val="1"/>
+      <w:numFmt w:val="bullet"/>
+      <w:lvlText w:val=""/>
+      <w:lvlJc w:val="left"/>
+      <w:pPr>
+        <w:tabs>
+          <w:tab w:val="num" w:pos="5760"/>
+        </w:tabs>
+        <w:ind w:left="5760" w:hanging="360"/>
+      </w:pPr>
+      <w:rPr>
+        <w:rFonts w:ascii="Wingdings" w:hAnsi="Wingdings" w:hint="default"/>
+        <w:sz w:val="20"/>
+      </w:rPr>
+    </w:lvl>
+    <w:lvl w:ilvl="8" w:tentative="1">
+      <w:start w:val="1"/>
+      <w:numFmt w:val="bullet"/>
+      <w:lvlText w:val=""/>
+      <w:lvlJc w:val="left"/>
+      <w:pPr>
+        <w:tabs>
+          <w:tab w:val="num" w:pos="6480"/>
+        </w:tabs>
+        <w:ind w:left="6480" w:hanging="360"/>
+      </w:pPr>
+      <w:rPr>
+        <w:rFonts w:ascii="Wingdings" w:hAnsi="Wingdings" w:hint="default"/>
+        <w:sz w:val="20"/>
+      </w:rPr>
+    </w:lvl>
+  </w:abstractNum>
+  <w:abstractNum w:abstractNumId="9" w15:restartNumberingAfterBreak="0">
+    <w:nsid w:val="4DB14A64"/>
+    <w:multiLevelType w:val="multilevel"/>
+    <w:tmpl w:val="40824D42"/>
+    <w:lvl w:ilvl="0">
+      <w:start w:val="1"/>
+      <w:numFmt w:val="bullet"/>
+      <w:lvlText w:val=""/>
+      <w:lvlJc w:val="left"/>
+      <w:pPr>
+        <w:tabs>
+          <w:tab w:val="num" w:pos="720"/>
+        </w:tabs>
+        <w:ind w:left="720" w:hanging="360"/>
+      </w:pPr>
+      <w:rPr>
+        <w:rFonts w:ascii="Symbol" w:hAnsi="Symbol" w:hint="default"/>
+        <w:sz w:val="20"/>
+      </w:rPr>
+    </w:lvl>
+    <w:lvl w:ilvl="1">
+      <w:start w:val="1"/>
+      <w:numFmt w:val="bullet"/>
+      <w:lvlText w:val="o"/>
+      <w:lvlJc w:val="left"/>
+      <w:pPr>
+        <w:tabs>
+          <w:tab w:val="num" w:pos="1440"/>
+        </w:tabs>
+        <w:ind w:left="1440" w:hanging="360"/>
+      </w:pPr>
+      <w:rPr>
+        <w:rFonts w:ascii="Courier New" w:hAnsi="Courier New" w:hint="default"/>
+        <w:sz w:val="20"/>
+      </w:rPr>
+    </w:lvl>
+    <w:lvl w:ilvl="2" w:tentative="1">
+      <w:start w:val="1"/>
+      <w:numFmt w:val="bullet"/>
+      <w:lvlText w:val=""/>
+      <w:lvlJc w:val="left"/>
+      <w:pPr>
+        <w:tabs>
+          <w:tab w:val="num" w:pos="2160"/>
+        </w:tabs>
+        <w:ind w:left="2160" w:hanging="360"/>
+      </w:pPr>
+      <w:rPr>
+        <w:rFonts w:ascii="Wingdings" w:hAnsi="Wingdings" w:hint="default"/>
+        <w:sz w:val="20"/>
+      </w:rPr>
+    </w:lvl>
+    <w:lvl w:ilvl="3" w:tentative="1">
+      <w:start w:val="1"/>
+      <w:numFmt w:val="bullet"/>
+      <w:lvlText w:val=""/>
+      <w:lvlJc w:val="left"/>
+      <w:pPr>
+        <w:tabs>
+          <w:tab w:val="num" w:pos="2880"/>
+        </w:tabs>
+        <w:ind w:left="2880" w:hanging="360"/>
+      </w:pPr>
+      <w:rPr>
+        <w:rFonts w:ascii="Wingdings" w:hAnsi="Wingdings" w:hint="default"/>
+        <w:sz w:val="20"/>
+      </w:rPr>
+    </w:lvl>
+    <w:lvl w:ilvl="4" w:tentative="1">
+      <w:start w:val="1"/>
+      <w:numFmt w:val="bullet"/>
+      <w:lvlText w:val=""/>
+      <w:lvlJc w:val="left"/>
+      <w:pPr>
+        <w:tabs>
+          <w:tab w:val="num" w:pos="3600"/>
+        </w:tabs>
+        <w:ind w:left="3600" w:hanging="360"/>
+      </w:pPr>
+      <w:rPr>
+        <w:rFonts w:ascii="Wingdings" w:hAnsi="Wingdings" w:hint="default"/>
+        <w:sz w:val="20"/>
+      </w:rPr>
+    </w:lvl>
+    <w:lvl w:ilvl="5" w:tentative="1">
+      <w:start w:val="1"/>
+      <w:numFmt w:val="bullet"/>
+      <w:lvlText w:val=""/>
+      <w:lvlJc w:val="left"/>
+      <w:pPr>
+        <w:tabs>
+          <w:tab w:val="num" w:pos="4320"/>
+        </w:tabs>
+        <w:ind w:left="4320" w:hanging="360"/>
+      </w:pPr>
+      <w:rPr>
+        <w:rFonts w:ascii="Wingdings" w:hAnsi="Wingdings" w:hint="default"/>
+        <w:sz w:val="20"/>
+      </w:rPr>
+    </w:lvl>
+    <w:lvl w:ilvl="6" w:tentative="1">
+      <w:start w:val="1"/>
+      <w:numFmt w:val="bullet"/>
+      <w:lvlText w:val=""/>
+      <w:lvlJc w:val="left"/>
+      <w:pPr>
+        <w:tabs>
+          <w:tab w:val="num" w:pos="5040"/>
+        </w:tabs>
+        <w:ind w:left="5040" w:hanging="360"/>
+      </w:pPr>
+      <w:rPr>
+        <w:rFonts w:ascii="Wingdings" w:hAnsi="Wingdings" w:hint="default"/>
+        <w:sz w:val="20"/>
+      </w:rPr>
+    </w:lvl>
+    <w:lvl w:ilvl="7" w:tentative="1">
+      <w:start w:val="1"/>
+      <w:numFmt w:val="bullet"/>
+      <w:lvlText w:val=""/>
+      <w:lvlJc w:val="left"/>
+      <w:pPr>
+        <w:tabs>
+          <w:tab w:val="num" w:pos="5760"/>
+        </w:tabs>
+        <w:ind w:left="5760" w:hanging="360"/>
+      </w:pPr>
+      <w:rPr>
+        <w:rFonts w:ascii="Wingdings" w:hAnsi="Wingdings" w:hint="default"/>
+        <w:sz w:val="20"/>
+      </w:rPr>
+    </w:lvl>
+    <w:lvl w:ilvl="8" w:tentative="1">
+      <w:start w:val="1"/>
+      <w:numFmt w:val="bullet"/>
+      <w:lvlText w:val=""/>
+      <w:lvlJc w:val="left"/>
+      <w:pPr>
+        <w:tabs>
+          <w:tab w:val="num" w:pos="6480"/>
+        </w:tabs>
+        <w:ind w:left="6480" w:hanging="360"/>
+      </w:pPr>
+      <w:rPr>
+        <w:rFonts w:ascii="Wingdings" w:hAnsi="Wingdings" w:hint="default"/>
+        <w:sz w:val="20"/>
+      </w:rPr>
+    </w:lvl>
+  </w:abstractNum>
+  <w:abstractNum w:abstractNumId="10" w15:restartNumberingAfterBreak="0">
+    <w:nsid w:val="5266681A"/>
+    <w:multiLevelType w:val="multilevel"/>
+    <w:tmpl w:val="FEE42684"/>
+    <w:lvl w:ilvl="0">
+      <w:start w:val="1"/>
+      <w:numFmt w:val="bullet"/>
+      <w:lvlText w:val=""/>
+      <w:lvlJc w:val="left"/>
+      <w:pPr>
+        <w:tabs>
+          <w:tab w:val="num" w:pos="720"/>
+        </w:tabs>
+        <w:ind w:left="720" w:hanging="360"/>
+      </w:pPr>
+      <w:rPr>
+        <w:rFonts w:ascii="Symbol" w:hAnsi="Symbol" w:hint="default"/>
+        <w:sz w:val="20"/>
+      </w:rPr>
+    </w:lvl>
+    <w:lvl w:ilvl="1">
+      <w:start w:val="1"/>
+      <w:numFmt w:val="bullet"/>
+      <w:lvlText w:val="o"/>
+      <w:lvlJc w:val="left"/>
+      <w:pPr>
+        <w:tabs>
+          <w:tab w:val="num" w:pos="1440"/>
+        </w:tabs>
+        <w:ind w:left="1440" w:hanging="360"/>
+      </w:pPr>
+      <w:rPr>
+        <w:rFonts w:ascii="Courier New" w:hAnsi="Courier New" w:hint="default"/>
+        <w:sz w:val="20"/>
+      </w:rPr>
+    </w:lvl>
+    <w:lvl w:ilvl="2" w:tentative="1">
+      <w:start w:val="1"/>
+      <w:numFmt w:val="bullet"/>
+      <w:lvlText w:val=""/>
+      <w:lvlJc w:val="left"/>
+      <w:pPr>
+        <w:tabs>
+          <w:tab w:val="num" w:pos="2160"/>
+        </w:tabs>
+        <w:ind w:left="2160" w:hanging="360"/>
+      </w:pPr>
+      <w:rPr>
+        <w:rFonts w:ascii="Wingdings" w:hAnsi="Wingdings" w:hint="default"/>
+        <w:sz w:val="20"/>
+      </w:rPr>
+    </w:lvl>
+    <w:lvl w:ilvl="3" w:tentative="1">
+      <w:start w:val="1"/>
+      <w:numFmt w:val="bullet"/>
+      <w:lvlText w:val=""/>
+      <w:lvlJc w:val="left"/>
+      <w:pPr>
+        <w:tabs>
+          <w:tab w:val="num" w:pos="2880"/>
+        </w:tabs>
+        <w:ind w:left="2880" w:hanging="360"/>
+      </w:pPr>
+      <w:rPr>
+        <w:rFonts w:ascii="Wingdings" w:hAnsi="Wingdings" w:hint="default"/>
+        <w:sz w:val="20"/>
+      </w:rPr>
+    </w:lvl>
+    <w:lvl w:ilvl="4" w:tentative="1">
+      <w:start w:val="1"/>
+      <w:numFmt w:val="bullet"/>
+      <w:lvlText w:val=""/>
+      <w:lvlJc w:val="left"/>
+      <w:pPr>
+        <w:tabs>
+          <w:tab w:val="num" w:pos="3600"/>
+        </w:tabs>
+        <w:ind w:left="3600" w:hanging="360"/>
+      </w:pPr>
+      <w:rPr>
+        <w:rFonts w:ascii="Wingdings" w:hAnsi="Wingdings" w:hint="default"/>
+        <w:sz w:val="20"/>
+      </w:rPr>
+    </w:lvl>
+    <w:lvl w:ilvl="5" w:tentative="1">
+      <w:start w:val="1"/>
+      <w:numFmt w:val="bullet"/>
+      <w:lvlText w:val=""/>
+      <w:lvlJc w:val="left"/>
+      <w:pPr>
+        <w:tabs>
+          <w:tab w:val="num" w:pos="4320"/>
+        </w:tabs>
+        <w:ind w:left="4320" w:hanging="360"/>
+      </w:pPr>
+      <w:rPr>
+        <w:rFonts w:ascii="Wingdings" w:hAnsi="Wingdings" w:hint="default"/>
+        <w:sz w:val="20"/>
+      </w:rPr>
+    </w:lvl>
+    <w:lvl w:ilvl="6" w:tentative="1">
+      <w:start w:val="1"/>
+      <w:numFmt w:val="bullet"/>
+      <w:lvlText w:val=""/>
+      <w:lvlJc w:val="left"/>
+      <w:pPr>
+        <w:tabs>
+          <w:tab w:val="num" w:pos="5040"/>
+        </w:tabs>
+        <w:ind w:left="5040" w:hanging="360"/>
+      </w:pPr>
+      <w:rPr>
+        <w:rFonts w:ascii="Wingdings" w:hAnsi="Wingdings" w:hint="default"/>
+        <w:sz w:val="20"/>
+      </w:rPr>
+    </w:lvl>
+    <w:lvl w:ilvl="7" w:tentative="1">
+      <w:start w:val="1"/>
+      <w:numFmt w:val="bullet"/>
+      <w:lvlText w:val=""/>
+      <w:lvlJc w:val="left"/>
+      <w:pPr>
+        <w:tabs>
+          <w:tab w:val="num" w:pos="5760"/>
+        </w:tabs>
+        <w:ind w:left="5760" w:hanging="360"/>
+      </w:pPr>
+      <w:rPr>
+        <w:rFonts w:ascii="Wingdings" w:hAnsi="Wingdings" w:hint="default"/>
+        <w:sz w:val="20"/>
+      </w:rPr>
+    </w:lvl>
+    <w:lvl w:ilvl="8" w:tentative="1">
+      <w:start w:val="1"/>
+      <w:numFmt w:val="bullet"/>
+      <w:lvlText w:val=""/>
+      <w:lvlJc w:val="left"/>
+      <w:pPr>
+        <w:tabs>
+          <w:tab w:val="num" w:pos="6480"/>
+        </w:tabs>
+        <w:ind w:left="6480" w:hanging="360"/>
+      </w:pPr>
+      <w:rPr>
+        <w:rFonts w:ascii="Wingdings" w:hAnsi="Wingdings" w:hint="default"/>
+        <w:sz w:val="20"/>
+      </w:rPr>
+    </w:lvl>
+  </w:abstractNum>
+  <w:abstractNum w:abstractNumId="11" w15:restartNumberingAfterBreak="0">
+    <w:nsid w:val="66F10BC4"/>
+    <w:multiLevelType w:val="multilevel"/>
+    <w:tmpl w:val="09AEA0FE"/>
+    <w:lvl w:ilvl="0">
+      <w:start w:val="1"/>
+      <w:numFmt w:val="bullet"/>
+      <w:lvlText w:val=""/>
+      <w:lvlJc w:val="left"/>
+      <w:pPr>
+        <w:tabs>
+          <w:tab w:val="num" w:pos="720"/>
+        </w:tabs>
+        <w:ind w:left="720" w:hanging="360"/>
+      </w:pPr>
+      <w:rPr>
+        <w:rFonts w:ascii="Symbol" w:hAnsi="Symbol" w:hint="default"/>
+        <w:sz w:val="20"/>
+      </w:rPr>
+    </w:lvl>
+    <w:lvl w:ilvl="1">
+      <w:start w:val="1"/>
+      <w:numFmt w:val="bullet"/>
+      <w:lvlText w:val="o"/>
+      <w:lvlJc w:val="left"/>
+      <w:pPr>
+        <w:tabs>
+          <w:tab w:val="num" w:pos="1440"/>
+        </w:tabs>
+        <w:ind w:left="1440" w:hanging="360"/>
+      </w:pPr>
+      <w:rPr>
+        <w:rFonts w:ascii="Courier New" w:hAnsi="Courier New" w:hint="default"/>
+        <w:sz w:val="20"/>
+      </w:rPr>
+    </w:lvl>
+    <w:lvl w:ilvl="2" w:tentative="1">
+      <w:start w:val="1"/>
+      <w:numFmt w:val="bullet"/>
+      <w:lvlText w:val=""/>
+      <w:lvlJc w:val="left"/>
+      <w:pPr>
+        <w:tabs>
+          <w:tab w:val="num" w:pos="2160"/>
+        </w:tabs>
+        <w:ind w:left="2160" w:hanging="360"/>
+      </w:pPr>
+      <w:rPr>
+        <w:rFonts w:ascii="Wingdings" w:hAnsi="Wingdings" w:hint="default"/>
+        <w:sz w:val="20"/>
+      </w:rPr>
+    </w:lvl>
+    <w:lvl w:ilvl="3" w:tentative="1">
+      <w:start w:val="1"/>
+      <w:numFmt w:val="bullet"/>
+      <w:lvlText w:val=""/>
+      <w:lvlJc w:val="left"/>
+      <w:pPr>
+        <w:tabs>
+          <w:tab w:val="num" w:pos="2880"/>
+        </w:tabs>
+        <w:ind w:left="2880" w:hanging="360"/>
+      </w:pPr>
+      <w:rPr>
+        <w:rFonts w:ascii="Wingdings" w:hAnsi="Wingdings" w:hint="default"/>
+        <w:sz w:val="20"/>
+      </w:rPr>
+    </w:lvl>
+    <w:lvl w:ilvl="4" w:tentative="1">
+      <w:start w:val="1"/>
+      <w:numFmt w:val="bullet"/>
+      <w:lvlText w:val=""/>
+      <w:lvlJc w:val="left"/>
+      <w:pPr>
+        <w:tabs>
+          <w:tab w:val="num" w:pos="3600"/>
+        </w:tabs>
+        <w:ind w:left="3600" w:hanging="360"/>
+      </w:pPr>
+      <w:rPr>
+        <w:rFonts w:ascii="Wingdings" w:hAnsi="Wingdings" w:hint="default"/>
+        <w:sz w:val="20"/>
+      </w:rPr>
+    </w:lvl>
+    <w:lvl w:ilvl="5" w:tentative="1">
+      <w:start w:val="1"/>
+      <w:numFmt w:val="bullet"/>
+      <w:lvlText w:val=""/>
+      <w:lvlJc w:val="left"/>
+      <w:pPr>
+        <w:tabs>
+          <w:tab w:val="num" w:pos="4320"/>
+        </w:tabs>
+        <w:ind w:left="4320" w:hanging="360"/>
+      </w:pPr>
+      <w:rPr>
+        <w:rFonts w:ascii="Wingdings" w:hAnsi="Wingdings" w:hint="default"/>
+        <w:sz w:val="20"/>
+      </w:rPr>
+    </w:lvl>
+    <w:lvl w:ilvl="6" w:tentative="1">
+      <w:start w:val="1"/>
+      <w:numFmt w:val="bullet"/>
+      <w:lvlText w:val=""/>
+      <w:lvlJc w:val="left"/>
+      <w:pPr>
+        <w:tabs>
+          <w:tab w:val="num" w:pos="5040"/>
+        </w:tabs>
+        <w:ind w:left="5040" w:hanging="360"/>
+      </w:pPr>
+      <w:rPr>
+        <w:rFonts w:ascii="Wingdings" w:hAnsi="Wingdings" w:hint="default"/>
+        <w:sz w:val="20"/>
+      </w:rPr>
+    </w:lvl>
+    <w:lvl w:ilvl="7" w:tentative="1">
+      <w:start w:val="1"/>
+      <w:numFmt w:val="bullet"/>
+      <w:lvlText w:val=""/>
+      <w:lvlJc w:val="left"/>
+      <w:pPr>
+        <w:tabs>
+          <w:tab w:val="num" w:pos="5760"/>
+        </w:tabs>
+        <w:ind w:left="5760" w:hanging="360"/>
+      </w:pPr>
+      <w:rPr>
+        <w:rFonts w:ascii="Wingdings" w:hAnsi="Wingdings" w:hint="default"/>
+        <w:sz w:val="20"/>
+      </w:rPr>
+    </w:lvl>
+    <w:lvl w:ilvl="8" w:tentative="1">
+      <w:start w:val="1"/>
+      <w:numFmt w:val="bullet"/>
+      <w:lvlText w:val=""/>
+      <w:lvlJc w:val="left"/>
+      <w:pPr>
+        <w:tabs>
+          <w:tab w:val="num" w:pos="6480"/>
+        </w:tabs>
+        <w:ind w:left="6480" w:hanging="360"/>
+      </w:pPr>
+      <w:rPr>
+        <w:rFonts w:ascii="Wingdings" w:hAnsi="Wingdings" w:hint="default"/>
+        <w:sz w:val="20"/>
+      </w:rPr>
+    </w:lvl>
+  </w:abstractNum>
+  <w:abstractNum w:abstractNumId="12" w15:restartNumberingAfterBreak="0">
+    <w:nsid w:val="68927587"/>
+    <w:multiLevelType w:val="multilevel"/>
+    <w:tmpl w:val="328A264E"/>
+    <w:lvl w:ilvl="0">
+      <w:start w:val="1"/>
+      <w:numFmt w:val="bullet"/>
+      <w:lvlText w:val=""/>
+      <w:lvlJc w:val="left"/>
+      <w:pPr>
+        <w:tabs>
+          <w:tab w:val="num" w:pos="720"/>
+        </w:tabs>
+        <w:ind w:left="720" w:hanging="360"/>
+      </w:pPr>
+      <w:rPr>
+        <w:rFonts w:ascii="Symbol" w:hAnsi="Symbol" w:hint="default"/>
+        <w:sz w:val="20"/>
+      </w:rPr>
+    </w:lvl>
+    <w:lvl w:ilvl="1">
+      <w:start w:val="1"/>
+      <w:numFmt w:val="bullet"/>
+      <w:lvlText w:val="o"/>
+      <w:lvlJc w:val="left"/>
+      <w:pPr>
+        <w:tabs>
+          <w:tab w:val="num" w:pos="1440"/>
+        </w:tabs>
+        <w:ind w:left="1440" w:hanging="360"/>
+      </w:pPr>
+      <w:rPr>
+        <w:rFonts w:ascii="Courier New" w:hAnsi="Courier New" w:hint="default"/>
+        <w:sz w:val="20"/>
+      </w:rPr>
+    </w:lvl>
+    <w:lvl w:ilvl="2" w:tentative="1">
+      <w:start w:val="1"/>
+      <w:numFmt w:val="bullet"/>
+      <w:lvlText w:val=""/>
+      <w:lvlJc w:val="left"/>
+      <w:pPr>
+        <w:tabs>
+          <w:tab w:val="num" w:pos="2160"/>
+        </w:tabs>
+        <w:ind w:left="2160" w:hanging="360"/>
+      </w:pPr>
+      <w:rPr>
+        <w:rFonts w:ascii="Wingdings" w:hAnsi="Wingdings" w:hint="default"/>
+        <w:sz w:val="20"/>
+      </w:rPr>
+    </w:lvl>
+    <w:lvl w:ilvl="3" w:tentative="1">
+      <w:start w:val="1"/>
+      <w:numFmt w:val="bullet"/>
+      <w:lvlText w:val=""/>
+      <w:lvlJc w:val="left"/>
+      <w:pPr>
+        <w:tabs>
+          <w:tab w:val="num" w:pos="2880"/>
+        </w:tabs>
+        <w:ind w:left="2880" w:hanging="360"/>
+      </w:pPr>
+      <w:rPr>
+        <w:rFonts w:ascii="Wingdings" w:hAnsi="Wingdings" w:hint="default"/>
+        <w:sz w:val="20"/>
+      </w:rPr>
+    </w:lvl>
+    <w:lvl w:ilvl="4" w:tentative="1">
+      <w:start w:val="1"/>
+      <w:numFmt w:val="bullet"/>
+      <w:lvlText w:val=""/>
+      <w:lvlJc w:val="left"/>
+      <w:pPr>
+        <w:tabs>
+          <w:tab w:val="num" w:pos="3600"/>
+        </w:tabs>
+        <w:ind w:left="3600" w:hanging="360"/>
+      </w:pPr>
+      <w:rPr>
+        <w:rFonts w:ascii="Wingdings" w:hAnsi="Wingdings" w:hint="default"/>
+        <w:sz w:val="20"/>
+      </w:rPr>
+    </w:lvl>
+    <w:lvl w:ilvl="5" w:tentative="1">
+      <w:start w:val="1"/>
+      <w:numFmt w:val="bullet"/>
+      <w:lvlText w:val=""/>
+      <w:lvlJc w:val="left"/>
+      <w:pPr>
+        <w:tabs>
+          <w:tab w:val="num" w:pos="4320"/>
+        </w:tabs>
+        <w:ind w:left="4320" w:hanging="360"/>
+      </w:pPr>
+      <w:rPr>
+        <w:rFonts w:ascii="Wingdings" w:hAnsi="Wingdings" w:hint="default"/>
+        <w:sz w:val="20"/>
+      </w:rPr>
+    </w:lvl>
+    <w:lvl w:ilvl="6" w:tentative="1">
+      <w:start w:val="1"/>
+      <w:numFmt w:val="bullet"/>
+      <w:lvlText w:val=""/>
+      <w:lvlJc w:val="left"/>
+      <w:pPr>
+        <w:tabs>
+          <w:tab w:val="num" w:pos="5040"/>
+        </w:tabs>
+        <w:ind w:left="5040" w:hanging="360"/>
+      </w:pPr>
+      <w:rPr>
+        <w:rFonts w:ascii="Wingdings" w:hAnsi="Wingdings" w:hint="default"/>
+        <w:sz w:val="20"/>
+      </w:rPr>
+    </w:lvl>
+    <w:lvl w:ilvl="7" w:tentative="1">
+      <w:start w:val="1"/>
+      <w:numFmt w:val="bullet"/>
+      <w:lvlText w:val=""/>
+      <w:lvlJc w:val="left"/>
+      <w:pPr>
+        <w:tabs>
+          <w:tab w:val="num" w:pos="5760"/>
+        </w:tabs>
+        <w:ind w:left="5760" w:hanging="360"/>
+      </w:pPr>
+      <w:rPr>
+        <w:rFonts w:ascii="Wingdings" w:hAnsi="Wingdings" w:hint="default"/>
+        <w:sz w:val="20"/>
+      </w:rPr>
+    </w:lvl>
+    <w:lvl w:ilvl="8" w:tentative="1">
+      <w:start w:val="1"/>
+      <w:numFmt w:val="bullet"/>
+      <w:lvlText w:val=""/>
+      <w:lvlJc w:val="left"/>
+      <w:pPr>
+        <w:tabs>
+          <w:tab w:val="num" w:pos="6480"/>
+        </w:tabs>
+        <w:ind w:left="6480" w:hanging="360"/>
+      </w:pPr>
+      <w:rPr>
+        <w:rFonts w:ascii="Wingdings" w:hAnsi="Wingdings" w:hint="default"/>
+        <w:sz w:val="20"/>
+      </w:rPr>
+    </w:lvl>
+  </w:abstractNum>
+  <w:abstractNum w:abstractNumId="13" w15:restartNumberingAfterBreak="0">
+    <w:nsid w:val="69AF2F06"/>
+    <w:multiLevelType w:val="multilevel"/>
+    <w:tmpl w:val="5404B584"/>
+    <w:lvl w:ilvl="0">
+      <w:start w:val="1"/>
+      <w:numFmt w:val="bullet"/>
+      <w:lvlText w:val=""/>
+      <w:lvlJc w:val="left"/>
+      <w:pPr>
+        <w:tabs>
+          <w:tab w:val="num" w:pos="720"/>
+        </w:tabs>
+        <w:ind w:left="720" w:hanging="360"/>
+      </w:pPr>
+      <w:rPr>
+        <w:rFonts w:ascii="Symbol" w:hAnsi="Symbol" w:hint="default"/>
+        <w:sz w:val="20"/>
+      </w:rPr>
+    </w:lvl>
+    <w:lvl w:ilvl="1">
+      <w:start w:val="1"/>
+      <w:numFmt w:val="bullet"/>
+      <w:lvlText w:val="o"/>
+      <w:lvlJc w:val="left"/>
+      <w:pPr>
+        <w:tabs>
+          <w:tab w:val="num" w:pos="1440"/>
+        </w:tabs>
+        <w:ind w:left="1440" w:hanging="360"/>
+      </w:pPr>
+      <w:rPr>
+        <w:rFonts w:ascii="Courier New" w:hAnsi="Courier New" w:hint="default"/>
+        <w:sz w:val="20"/>
+      </w:rPr>
+    </w:lvl>
+    <w:lvl w:ilvl="2" w:tentative="1">
+      <w:start w:val="1"/>
+      <w:numFmt w:val="bullet"/>
+      <w:lvlText w:val=""/>
+      <w:lvlJc w:val="left"/>
+      <w:pPr>
+        <w:tabs>
+          <w:tab w:val="num" w:pos="2160"/>
+        </w:tabs>
+        <w:ind w:left="2160" w:hanging="360"/>
+      </w:pPr>
+      <w:rPr>
+        <w:rFonts w:ascii="Wingdings" w:hAnsi="Wingdings" w:hint="default"/>
+        <w:sz w:val="20"/>
+      </w:rPr>
+    </w:lvl>
+    <w:lvl w:ilvl="3" w:tentative="1">
+      <w:start w:val="1"/>
+      <w:numFmt w:val="bullet"/>
+      <w:lvlText w:val=""/>
+      <w:lvlJc w:val="left"/>
+      <w:pPr>
+        <w:tabs>
+          <w:tab w:val="num" w:pos="2880"/>
+        </w:tabs>
+        <w:ind w:left="2880" w:hanging="360"/>
+      </w:pPr>
+      <w:rPr>
+        <w:rFonts w:ascii="Wingdings" w:hAnsi="Wingdings" w:hint="default"/>
+        <w:sz w:val="20"/>
+      </w:rPr>
+    </w:lvl>
+    <w:lvl w:ilvl="4" w:tentative="1">
+      <w:start w:val="1"/>
+      <w:numFmt w:val="bullet"/>
+      <w:lvlText w:val=""/>
+      <w:lvlJc w:val="left"/>
+      <w:pPr>
+        <w:tabs>
+          <w:tab w:val="num" w:pos="3600"/>
+        </w:tabs>
+        <w:ind w:left="3600" w:hanging="360"/>
+      </w:pPr>
+      <w:rPr>
+        <w:rFonts w:ascii="Wingdings" w:hAnsi="Wingdings" w:hint="default"/>
+        <w:sz w:val="20"/>
+      </w:rPr>
+    </w:lvl>
+    <w:lvl w:ilvl="5" w:tentative="1">
+      <w:start w:val="1"/>
+      <w:numFmt w:val="bullet"/>
+      <w:lvlText w:val=""/>
+      <w:lvlJc w:val="left"/>
+      <w:pPr>
+        <w:tabs>
+          <w:tab w:val="num" w:pos="4320"/>
+        </w:tabs>
+        <w:ind w:left="4320" w:hanging="360"/>
+      </w:pPr>
+      <w:rPr>
+        <w:rFonts w:ascii="Wingdings" w:hAnsi="Wingdings" w:hint="default"/>
+        <w:sz w:val="20"/>
+      </w:rPr>
+    </w:lvl>
+    <w:lvl w:ilvl="6" w:tentative="1">
+      <w:start w:val="1"/>
+      <w:numFmt w:val="bullet"/>
+      <w:lvlText w:val=""/>
+      <w:lvlJc w:val="left"/>
+      <w:pPr>
+        <w:tabs>
+          <w:tab w:val="num" w:pos="5040"/>
+        </w:tabs>
+        <w:ind w:left="5040" w:hanging="360"/>
+      </w:pPr>
+      <w:rPr>
+        <w:rFonts w:ascii="Wingdings" w:hAnsi="Wingdings" w:hint="default"/>
+        <w:sz w:val="20"/>
+      </w:rPr>
+    </w:lvl>
+    <w:lvl w:ilvl="7" w:tentative="1">
+      <w:start w:val="1"/>
+      <w:numFmt w:val="bullet"/>
+      <w:lvlText w:val=""/>
+      <w:lvlJc w:val="left"/>
+      <w:pPr>
+        <w:tabs>
+          <w:tab w:val="num" w:pos="5760"/>
+        </w:tabs>
+        <w:ind w:left="5760" w:hanging="360"/>
+      </w:pPr>
+      <w:rPr>
+        <w:rFonts w:ascii="Wingdings" w:hAnsi="Wingdings" w:hint="default"/>
+        <w:sz w:val="20"/>
+      </w:rPr>
+    </w:lvl>
+    <w:lvl w:ilvl="8" w:tentative="1">
+      <w:start w:val="1"/>
+      <w:numFmt w:val="bullet"/>
+      <w:lvlText w:val=""/>
+      <w:lvlJc w:val="left"/>
+      <w:pPr>
+        <w:tabs>
+          <w:tab w:val="num" w:pos="6480"/>
+        </w:tabs>
+        <w:ind w:left="6480" w:hanging="360"/>
+      </w:pPr>
+      <w:rPr>
+        <w:rFonts w:ascii="Wingdings" w:hAnsi="Wingdings" w:hint="default"/>
+        <w:sz w:val="20"/>
+      </w:rPr>
+    </w:lvl>
+  </w:abstractNum>
+  <w:abstractNum w:abstractNumId="14" w15:restartNumberingAfterBreak="0">
     <w:nsid w:val="753709C7"/>
     <w:multiLevelType w:val="hybridMultilevel"/>
     <w:tmpl w:val="5C1C3000"/>
@@ -6169,7 +9367,49 @@
     </w:lvl>
   </w:abstractNum>
   <w:num w:numId="1" w16cid:durableId="437333322">
+    <w:abstractNumId w:val="14"/>
+  </w:num>
+  <w:num w:numId="2" w16cid:durableId="143157062">
+    <w:abstractNumId w:val="5"/>
+  </w:num>
+  <w:num w:numId="3" w16cid:durableId="1832062660">
+    <w:abstractNumId w:val="8"/>
+  </w:num>
+  <w:num w:numId="4" w16cid:durableId="490683749">
+    <w:abstractNumId w:val="2"/>
+  </w:num>
+  <w:num w:numId="5" w16cid:durableId="179785875">
+    <w:abstractNumId w:val="1"/>
+  </w:num>
+  <w:num w:numId="6" w16cid:durableId="1270967701">
+    <w:abstractNumId w:val="11"/>
+  </w:num>
+  <w:num w:numId="7" w16cid:durableId="1124884434">
+    <w:abstractNumId w:val="7"/>
+  </w:num>
+  <w:num w:numId="8" w16cid:durableId="1558785454">
+    <w:abstractNumId w:val="6"/>
+  </w:num>
+  <w:num w:numId="9" w16cid:durableId="1311860881">
+    <w:abstractNumId w:val="4"/>
+  </w:num>
+  <w:num w:numId="10" w16cid:durableId="2140682594">
+    <w:abstractNumId w:val="10"/>
+  </w:num>
+  <w:num w:numId="11" w16cid:durableId="740562095">
     <w:abstractNumId w:val="0"/>
+  </w:num>
+  <w:num w:numId="12" w16cid:durableId="1357654447">
+    <w:abstractNumId w:val="3"/>
+  </w:num>
+  <w:num w:numId="13" w16cid:durableId="925460222">
+    <w:abstractNumId w:val="9"/>
+  </w:num>
+  <w:num w:numId="14" w16cid:durableId="13027">
+    <w:abstractNumId w:val="12"/>
+  </w:num>
+  <w:num w:numId="15" w16cid:durableId="491482599">
+    <w:abstractNumId w:val="13"/>
   </w:num>
 </w:numbering>
 </file>
@@ -6778,7 +10018,6 @@
   <w:style w:type="character" w:default="1" w:styleId="DefaultParagraphFont">
     <w:name w:val="Default Paragraph Font"/>
     <w:uiPriority w:val="1"/>
-    <w:semiHidden/>
     <w:unhideWhenUsed/>
   </w:style>
   <w:style w:type="table" w:default="1" w:styleId="TableNormal">

</xml_diff>